<commit_message>
update tài liệu mô tả
</commit_message>
<xml_diff>
--- a/project_description.docx
+++ b/project_description.docx
@@ -1838,7 +1838,7 @@
         </w:numPr>
       </w:pPr>
       <w:r>
-        <w:t>Database ( DB ) : Nơi chứa các Collection – giống với cơ sở dữ liệu quan hệ thì chứa các bảng.</w:t>
+        <w:t>Database (DB): Nơi chứa các Collection – giống với cơ sở dữ liệu quan hệ thì chứa các bảng.</w:t>
       </w:r>
     </w:p>
     <w:p>
@@ -1850,7 +1850,7 @@
         </w:numPr>
       </w:pPr>
       <w:r>
-        <w:t>Collection : Là nhóm của nhiều Document trong MongoDB . Collection có thể được hiểu tương ứng như là 1 bảng trong cơ sở dữ liệu quan hệ ( SQL ). Các collection không nhất thiết phải định nghĩa các cột, các hàng hay kiểu dữ liệu trước như trong Cơ sở dữ liệu quan hệ vì tất cả thông tin được lưu dưới dạng document.</w:t>
+        <w:t>Collection: Là nhóm của nhiều Document trong MongoDB. Collection có thể được hiểu tương ứng như là 1 bảng trong cơ sở dữ liệu quan hệ (SQL). Các collection không nhất thiết phải định nghĩa các cột, các hàng hay kiểu dữ liệu trước như trong Cơ sở dữ liệu quan hệ vì tất cả thông tin được lưu dưới dạng document.</w:t>
       </w:r>
     </w:p>
     <w:p>
@@ -1996,7 +1996,7 @@
         </w:numPr>
       </w:pPr>
       <w:r>
-        <w:t>User : người dùng</w:t>
+        <w:t>User: người dùng</w:t>
       </w:r>
     </w:p>
     <w:p>
@@ -2008,7 +2008,13 @@
         </w:numPr>
       </w:pPr>
       <w:r>
-        <w:t>Role : vai trò, chức danh,… của người dùng.</w:t>
+        <w:t>Role: vai trò, chức danh,</w:t>
+      </w:r>
+      <w:r>
+        <w:t xml:space="preserve"> </w:t>
+      </w:r>
+      <w:r>
+        <w:t>… của người dùng.</w:t>
       </w:r>
     </w:p>
     <w:p>
@@ -2026,7 +2032,19 @@
         <w:t>r</w:t>
       </w:r>
       <w:r>
-        <w:t>ce : tài nguyên của hệ thống, có thể là các page của website, các button trên giao diện, các tài liệu biểu mẫu ,…</w:t>
+        <w:t>ce: tài nguyên của hệ thống,</w:t>
+      </w:r>
+      <w:r>
+        <w:t xml:space="preserve"> </w:t>
+      </w:r>
+      <w:r>
+        <w:t>có thể là các page của website, các button trên giao diện, các tài liệu biểu mẫu,</w:t>
+      </w:r>
+      <w:r>
+        <w:t xml:space="preserve"> </w:t>
+      </w:r>
+      <w:r>
+        <w:t>…</w:t>
       </w:r>
     </w:p>
     <w:p>
@@ -2038,7 +2056,7 @@
         </w:numPr>
       </w:pPr>
       <w:r>
-        <w:t>Privilege : đặc quyền của từng Role ứng với từng loại tài nguyên.</w:t>
+        <w:t>Privilege: đặc quyền của từng Role ứng với từng loại tài nguyên.</w:t>
       </w:r>
     </w:p>
     <w:p>
@@ -2050,7 +2068,7 @@
         </w:numPr>
       </w:pPr>
       <w:r>
-        <w:t>Action : các loại hành động tương ứng với tài nguyên.</w:t>
+        <w:t>Action: các loại hành động tương ứng với tài nguyên.</w:t>
       </w:r>
     </w:p>
     <w:p>
@@ -2076,7 +2094,7 @@
     </w:p>
     <w:p>
       <w:r>
-        <w:t>RBAC (Role-Based Access Control) : là một mô hình phân quyền dựa theo vai trò.</w:t>
+        <w:t>RBAC (Role-Based Access Control): là một mô hình phân quyền dựa theo vai trò.</w:t>
       </w:r>
     </w:p>
     <w:p>
@@ -2091,30 +2109,93 @@
     </w:p>
     <w:p>
       <w:r>
-        <w:t xml:space="preserve">Mỗi Role sẽ có 1 hoặc nhiều Privilege thực thi các Action tương ứng với từng loại tài nguyên ( Resource ) của hệ thống </w:t>
-      </w:r>
-    </w:p>
-    <w:p>
-      <w:pPr>
-        <w:rPr>
-          <w:i/>
-          <w:iCs/>
-        </w:rPr>
-      </w:pPr>
-      <w:r>
-        <w:rPr>
-          <w:i/>
-          <w:iCs/>
-        </w:rPr>
-        <w:t>Ví dụ: Ông Nguyễn Văn A – có vai trò trong 1 công ty là Trưởng Phòng Kế Hoạch -&gt; Nguyễn Văn A sẽ có quyền truy cập vào trang quản lý tài liệu biểu mẫu , có thể tạo, sửa, xóa một công việc trong phòng kế hoạch. Trong khi đó chị Phạm Thị C – có vai trò là Nhân viên phòng kế hoạch -&gt; được phép xem công việc do Nguyễn Văn A tạo ra nhưng không có quyền được xóa công việc đó….vv</w:t>
-      </w:r>
-    </w:p>
+        <w:t xml:space="preserve">Mỗi Role sẽ có 1 hoặc nhiều Privilege thực thi các Action tương ứng với </w:t>
+      </w:r>
+      <w:r>
+        <w:t>một</w:t>
+      </w:r>
+      <w:r>
+        <w:t xml:space="preserve"> tài nguyên (Resource) </w:t>
+      </w:r>
+      <w:r>
+        <w:t>nào đó trong</w:t>
+      </w:r>
+      <w:r>
+        <w:t xml:space="preserve"> hệ thống</w:t>
+      </w:r>
+      <w:r>
+        <w:t>.</w:t>
+      </w:r>
+    </w:p>
+    <w:p>
+      <w:r>
+        <w:t>Tài nguyên có thể là một trang web nào đó, một thành phần giao diện, hoặc một tài nguyên do người dùng tạo ra khi hệ thống hoạt động.</w:t>
+      </w:r>
+    </w:p>
+    <w:p>
+      <w:r>
+        <w:t>Ví dụ: Ông Nguyễn Văn A có vai trò trong 1 công ty là Trưởng Phòng Kế Hoạch</w:t>
+      </w:r>
+      <w:r>
+        <w:t>. Vai trò này cho phép ông</w:t>
+      </w:r>
+      <w:r>
+        <w:t xml:space="preserve"> có quyền truy cập vào </w:t>
+      </w:r>
+      <w:r>
+        <w:rPr>
+          <w:b/>
+          <w:bCs/>
+        </w:rPr>
+        <w:t xml:space="preserve">trang quản lý </w:t>
+      </w:r>
+      <w:r>
+        <w:rPr>
+          <w:b/>
+          <w:bCs/>
+        </w:rPr>
+        <w:t>mẫu công việc</w:t>
+      </w:r>
+      <w:r>
+        <w:t>. Trong khi đó,</w:t>
+      </w:r>
+      <w:r>
+        <w:t xml:space="preserve"> chị Phạm Thị C</w:t>
+      </w:r>
+      <w:r>
+        <w:t>, với</w:t>
+      </w:r>
+      <w:r>
+        <w:t xml:space="preserve"> vai trò là Nhân viên phòng kế hoạch</w:t>
+      </w:r>
+      <w:r>
+        <w:t xml:space="preserve">, sẽ không vào được trang quản lý mẫu công việc đó. </w:t>
+      </w:r>
+      <w:r>
+        <w:t>Ở đây, tài nguyên được xét đến là trang quản lý mẫu công việc.</w:t>
+      </w:r>
+    </w:p>
+    <w:p>
+      <w:r>
+        <w:t>Tương tự, dù cả hai cùng được vào một trang web nào đó (VD trang xem mẫu công việc), ông A sẽ thấy nút Edit cho từng mẫu công việc, nhưng chị C không thấy nút này.</w:t>
+      </w:r>
+      <w:r>
+        <w:t xml:space="preserve"> Ở đây, tài nguyên được xét đến là nút Edit.</w:t>
+      </w:r>
+    </w:p>
+    <w:p>
+      <w:r>
+        <w:t>Một ví dụ khác, với một tài liệu X nào đó, ông A có thể nhìn thấy, trong khi chị C không thể. Trong cùng trang xem danh sách tài liệu, tài liệu X hiển thị cho ông A thấy, và không xuất hiện với chị C. Sau này, khi ông A thôi chức trưởng phòng kế hoạch và do vậy không còn vai trò này nữa, tài liệu X sẽ không hiển thị cho ông A thấy nữa.</w:t>
+      </w:r>
+    </w:p>
+    <w:p/>
     <w:p>
       <w:pPr>
         <w:pStyle w:val="Heading2"/>
       </w:pPr>
       <w:bookmarkStart w:id="5" w:name="_Toc32671774"/>
       <w:r>
+        <w:lastRenderedPageBreak/>
         <w:t>Cơ sở dữ liệu của dự án Quản Lý Công Việc</w:t>
       </w:r>
       <w:bookmarkEnd w:id="5"/>
@@ -2215,7 +2296,6 @@
         </w:numPr>
       </w:pPr>
       <w:r>
-        <w:lastRenderedPageBreak/>
         <w:t>Privilege</w:t>
       </w:r>
     </w:p>
@@ -2596,6 +2676,7 @@
         <w:pStyle w:val="Heading4"/>
       </w:pPr>
       <w:r>
+        <w:lastRenderedPageBreak/>
         <w:t xml:space="preserve">User : </w:t>
       </w:r>
     </w:p>
@@ -3028,11 +3109,7 @@
               </w:rPr>
             </w:pPr>
             <w:r>
-              <w:t xml:space="preserve">trạng thái hoạt động của tài khoản </w:t>
-            </w:r>
-            <w:r>
-              <w:lastRenderedPageBreak/>
-              <w:t>người dùng</w:t>
+              <w:t>trạng thái hoạt động của tài khoản người dùng</w:t>
             </w:r>
           </w:p>
         </w:tc>
@@ -3054,7 +3131,6 @@
                 <w:b/>
                 <w:bCs/>
               </w:rPr>
-              <w:lastRenderedPageBreak/>
               <w:t>status</w:t>
             </w:r>
           </w:p>
@@ -3561,7 +3637,7 @@
               </w:rPr>
             </w:pPr>
             <w:r>
-              <w:t>Loại role ( lưu trong  collection RoleType )</w:t>
+              <w:t>Loại role (lưu trong  collection RoleType)</w:t>
             </w:r>
           </w:p>
         </w:tc>
@@ -3584,6 +3660,7 @@
                 <w:b/>
                 <w:bCs/>
               </w:rPr>
+              <w:lastRenderedPageBreak/>
               <w:t>parents</w:t>
             </w:r>
           </w:p>
@@ -3614,328 +3691,74 @@
           </w:tcPr>
           <w:p>
             <w:r>
-              <w:t xml:space="preserve">Role hiện tại (ngoài các quyền mặc định ban đầu – nếu có) thì sẽ kế thừa thêm quyền của những role trong mảng này. </w:t>
-            </w:r>
-            <w:r>
-              <w:t xml:space="preserve">Các quyền </w:t>
-            </w:r>
-            <w:r>
-              <w:t xml:space="preserve">của </w:t>
-            </w:r>
-            <w:r>
-              <w:t xml:space="preserve">role hiện tại chỉ được </w:t>
-            </w:r>
-            <w:r>
-              <w:t>kế thừa</w:t>
-            </w:r>
-            <w:r>
-              <w:t xml:space="preserve"> trực tiếp </w:t>
-            </w:r>
-            <w:r>
-              <w:t>mà không qua giá</w:t>
-            </w:r>
-            <w:r>
-              <w:t>n</w:t>
-            </w:r>
-            <w:r>
-              <w:t xml:space="preserve"> tiếp</w:t>
-            </w:r>
-            <w:r>
-              <w:t xml:space="preserve">, nghĩa là role hiện tại chỉ </w:t>
-            </w:r>
-            <w:r>
-              <w:t>có</w:t>
-            </w:r>
-            <w:r>
-              <w:t xml:space="preserve"> </w:t>
-            </w:r>
-            <w:r>
-              <w:t xml:space="preserve">các </w:t>
-            </w:r>
-            <w:r>
-              <w:t xml:space="preserve">quyền mặc định ban đầu của 1 role mà nó </w:t>
-            </w:r>
-            <w:r>
-              <w:t>kế thừa</w:t>
-            </w:r>
-            <w:r>
-              <w:t xml:space="preserve"> quyền </w:t>
-            </w:r>
-            <w:r>
-              <w:t xml:space="preserve">chứ không có </w:t>
-            </w:r>
-            <w:r>
-              <w:t xml:space="preserve">những </w:t>
-            </w:r>
-            <w:r>
-              <w:t xml:space="preserve">quyền mà role </w:t>
-            </w:r>
-            <w:r>
-              <w:t xml:space="preserve">đó </w:t>
-            </w:r>
-            <w:r>
-              <w:t xml:space="preserve">có được </w:t>
-            </w:r>
-            <w:r>
-              <w:t xml:space="preserve">thông qua việc </w:t>
-            </w:r>
-            <w:r>
-              <w:t>kế thừa</w:t>
-            </w:r>
-            <w:r>
-              <w:t xml:space="preserve"> quyền </w:t>
-            </w:r>
-            <w:r>
-              <w:t xml:space="preserve">một role </w:t>
-            </w:r>
-            <w:r>
-              <w:t>khác.</w:t>
-            </w:r>
-            <w:r>
-              <w:t>(ví dụ minh họa bên dưới).</w:t>
+              <w:t>Là mảng các role là cha của role hiện tại</w:t>
+            </w:r>
+          </w:p>
+          <w:p>
+            <w:r>
+              <w:t>Role hiện tại</w:t>
+            </w:r>
+            <w:r>
+              <w:t xml:space="preserve">, </w:t>
+            </w:r>
+            <w:r>
+              <w:t xml:space="preserve">ngoài các quyền </w:t>
+            </w:r>
+            <w:r>
+              <w:t xml:space="preserve">của chính nó với một loại tài nguyên nào đó, </w:t>
+            </w:r>
+            <w:r>
+              <w:t xml:space="preserve">sẽ kế thừa thêm quyền của những role </w:t>
+            </w:r>
+            <w:r>
+              <w:t>cha với các tài nguyên khác.</w:t>
+            </w:r>
+          </w:p>
+          <w:p>
+            <w:r>
+              <w:t>Chỉ cho phép kế thừa trực tiếp, không cho phép kế thừa gián tiếp.</w:t>
+            </w:r>
+          </w:p>
+          <w:p>
+            <w:r>
+              <w:t>VD: Có 3 Role, Role 2 kế thừa Role 1, và Role 3 kế thừa Role 2 như sau:</w:t>
+            </w:r>
+          </w:p>
+          <w:p>
+            <w:r>
+              <w:t>Role 1</w:t>
+            </w:r>
+            <w:r>
+              <w:sym w:font="Wingdings" w:char="F0DF"/>
+            </w:r>
+            <w:r>
+              <w:t xml:space="preserve"> Role 2</w:t>
+            </w:r>
+            <w:r>
+              <w:sym w:font="Wingdings" w:char="F0DF"/>
+            </w:r>
+            <w:r>
+              <w:t xml:space="preserve"> Role 3.</w:t>
+            </w:r>
+          </w:p>
+          <w:p>
+            <w:r>
+              <w:t xml:space="preserve">Nếu Role 1 có quyền xem tài liệu X. Role 2 dù không được liên kết với tài liệu X (không có quyền gì), nhưng vì kế thừa trực tiếp Role 1, Role 2 vẫn có quyền xem tài liệu X. Giả sử Role 3 không có </w:t>
+            </w:r>
+            <w:r>
+              <w:t>liên kết gì</w:t>
+            </w:r>
+            <w:r>
+              <w:t xml:space="preserve"> tới tài liệu X, do Role 3 không kế thừa trực tiếp Role 1, nên </w:t>
+            </w:r>
+            <w:r>
+              <w:t>nó sẽ không có quyền xem tài liệu X</w:t>
             </w:r>
           </w:p>
         </w:tc>
       </w:tr>
     </w:tbl>
-    <w:p>
-      <w:r>
-        <w:t xml:space="preserve">VD: </w:t>
-      </w:r>
-      <w:r>
-        <w:t>Giả sử t</w:t>
-      </w:r>
-      <w:r>
-        <w:t xml:space="preserve">rong hệ thống hiện tại đang có 3 role là : </w:t>
-      </w:r>
-      <w:r>
-        <w:t>R</w:t>
-      </w:r>
-      <w:r>
-        <w:t xml:space="preserve">ole1, </w:t>
-      </w:r>
-      <w:r>
-        <w:t>R</w:t>
-      </w:r>
-      <w:r>
-        <w:t xml:space="preserve">ole2 và </w:t>
-      </w:r>
-      <w:r>
-        <w:t>R</w:t>
-      </w:r>
-      <w:r>
-        <w:t xml:space="preserve">ole3. Bản thân 3 role này ban đầu chưa có quan hệ kế thừa </w:t>
-      </w:r>
-      <w:r>
-        <w:t xml:space="preserve">quyền của </w:t>
-      </w:r>
-      <w:r>
-        <w:lastRenderedPageBreak/>
-        <w:t>nhau và mỗi một role sẽ có các quyền</w:t>
-      </w:r>
-      <w:r>
-        <w:t xml:space="preserve"> mặc định</w:t>
-      </w:r>
-      <w:r>
-        <w:t xml:space="preserve"> ban đầu (của chính nó)</w:t>
-      </w:r>
-      <w:r>
-        <w:t xml:space="preserve"> tương ứng là :</w:t>
-      </w:r>
-    </w:p>
-    <w:p>
-      <w:r>
-        <w:t xml:space="preserve">Role1: </w:t>
-      </w:r>
-      <w:r>
-        <w:t>được phép sửa tài liệu</w:t>
-      </w:r>
-    </w:p>
-    <w:p>
-      <w:r>
-        <w:t xml:space="preserve">Role2: </w:t>
-      </w:r>
-      <w:r>
-        <w:t>được phép tạo mới tài liệu</w:t>
-      </w:r>
-    </w:p>
-    <w:p>
-      <w:r>
-        <w:t xml:space="preserve">Role3: </w:t>
-      </w:r>
-      <w:r>
-        <w:t>chỉ được xem tài liệu (không tạo mới, sửa, xóa…)</w:t>
-      </w:r>
-    </w:p>
-    <w:p>
-      <w:r>
-        <w:t>3 người dùng có 3 role tương ứng thì mặc định sẽ có các quyền tương ứng.</w:t>
-      </w:r>
-    </w:p>
-    <w:p>
-      <w:r>
-        <w:rPr>
-          <w:noProof/>
-        </w:rPr>
-        <w:drawing>
-          <wp:inline distT="0" distB="0" distL="0" distR="0" wp14:anchorId="55245070" wp14:editId="08EAFD0E">
-            <wp:extent cx="5229225" cy="4059481"/>
-            <wp:effectExtent l="0" t="0" r="0" b="0"/>
-            <wp:docPr id="7" name="Picture 7" descr="A close up of a map&#10;&#10;Description automatically generated"/>
-            <wp:cNvGraphicFramePr>
-              <a:graphicFrameLocks xmlns:a="http://schemas.openxmlformats.org/drawingml/2006/main" noChangeAspect="1"/>
-            </wp:cNvGraphicFramePr>
-            <a:graphic xmlns:a="http://schemas.openxmlformats.org/drawingml/2006/main">
-              <a:graphicData uri="http://schemas.openxmlformats.org/drawingml/2006/picture">
-                <pic:pic xmlns:pic="http://schemas.openxmlformats.org/drawingml/2006/picture">
-                  <pic:nvPicPr>
-                    <pic:cNvPr id="7" name="Mô tả kế thừa quyền của role 2.png"/>
-                    <pic:cNvPicPr/>
-                  </pic:nvPicPr>
-                  <pic:blipFill>
-                    <a:blip r:embed="rId9"/>
-                    <a:stretch>
-                      <a:fillRect/>
-                    </a:stretch>
-                  </pic:blipFill>
-                  <pic:spPr>
-                    <a:xfrm>
-                      <a:off x="0" y="0"/>
-                      <a:ext cx="5235591" cy="4064423"/>
-                    </a:xfrm>
-                    <a:prstGeom prst="rect">
-                      <a:avLst/>
-                    </a:prstGeom>
-                  </pic:spPr>
-                </pic:pic>
-              </a:graphicData>
-            </a:graphic>
-          </wp:inline>
-        </w:drawing>
-      </w:r>
-    </w:p>
     <w:p/>
-    <w:p>
-      <w:r>
-        <w:t xml:space="preserve">Khi </w:t>
-      </w:r>
-      <w:r>
-        <w:t>Role2 kế thừa quyền của Role1</w:t>
-      </w:r>
-    </w:p>
-    <w:p>
-      <w:pPr>
-        <w:pStyle w:val="ListParagraph"/>
-        <w:numPr>
-          <w:ilvl w:val="0"/>
-          <w:numId w:val="16"/>
-        </w:numPr>
-      </w:pPr>
-      <w:r>
-        <w:t xml:space="preserve"> Role2 sẽ có thêm quyền được phép sửa tài liệu</w:t>
-      </w:r>
-    </w:p>
-    <w:p>
-      <w:pPr>
-        <w:pStyle w:val="ListParagraph"/>
-        <w:numPr>
-          <w:ilvl w:val="0"/>
-          <w:numId w:val="16"/>
-        </w:numPr>
-      </w:pPr>
-      <w:r>
-        <w:t>Người dùng 2 có role là Role2 tương ứng sẽ có thêm quyền sửa tài liệu.</w:t>
-      </w:r>
-    </w:p>
-    <w:p>
-      <w:r>
-        <w:lastRenderedPageBreak/>
-        <w:t xml:space="preserve"> </w:t>
-      </w:r>
-    </w:p>
-    <w:p>
-      <w:r>
-        <w:t>Khi Role 3 kế thừa quyền</w:t>
-      </w:r>
-      <w:r>
-        <w:t xml:space="preserve"> trực tiếp</w:t>
-      </w:r>
-      <w:r>
-        <w:t xml:space="preserve"> của Role2</w:t>
-      </w:r>
-      <w:r>
-        <w:t>(không kế thừa quyền trực tiếp của Role1 mà ta thấy thấy gián tiếp được mối quan hệ qua Role2)</w:t>
-      </w:r>
-    </w:p>
-    <w:p>
-      <w:pPr>
-        <w:pStyle w:val="ListParagraph"/>
-        <w:numPr>
-          <w:ilvl w:val="0"/>
-          <w:numId w:val="15"/>
-        </w:numPr>
-      </w:pPr>
-      <w:r>
-        <w:t xml:space="preserve">Role3 có thêm quyền tạo mới một tài liệu (không có thêm quyền sửa tài liệu của Role1) </w:t>
-      </w:r>
-    </w:p>
-    <w:p>
-      <w:pPr>
-        <w:pStyle w:val="ListParagraph"/>
-        <w:numPr>
-          <w:ilvl w:val="0"/>
-          <w:numId w:val="14"/>
-        </w:numPr>
-      </w:pPr>
-      <w:r>
-        <w:t xml:space="preserve">Người dùng 3 tương ứng sẽ có thêm quyền </w:t>
-      </w:r>
-      <w:r>
-        <w:t>tạo mới một tài liệu.</w:t>
-      </w:r>
-    </w:p>
-    <w:p>
-      <w:r>
-        <w:rPr>
-          <w:noProof/>
-        </w:rPr>
-        <w:drawing>
-          <wp:inline distT="0" distB="0" distL="0" distR="0" wp14:anchorId="1585D7B9" wp14:editId="38C95170">
-            <wp:extent cx="5312753" cy="4124325"/>
-            <wp:effectExtent l="0" t="0" r="0" b="0"/>
-            <wp:docPr id="4" name="Picture 4" descr="A close up of a map&#10;&#10;Description automatically generated"/>
-            <wp:cNvGraphicFramePr>
-              <a:graphicFrameLocks xmlns:a="http://schemas.openxmlformats.org/drawingml/2006/main" noChangeAspect="1"/>
-            </wp:cNvGraphicFramePr>
-            <a:graphic xmlns:a="http://schemas.openxmlformats.org/drawingml/2006/main">
-              <a:graphicData uri="http://schemas.openxmlformats.org/drawingml/2006/picture">
-                <pic:pic xmlns:pic="http://schemas.openxmlformats.org/drawingml/2006/picture">
-                  <pic:nvPicPr>
-                    <pic:cNvPr id="4" name="Mô tả kế thừa quyền của role.png"/>
-                    <pic:cNvPicPr/>
-                  </pic:nvPicPr>
-                  <pic:blipFill>
-                    <a:blip r:embed="rId10"/>
-                    <a:stretch>
-                      <a:fillRect/>
-                    </a:stretch>
-                  </pic:blipFill>
-                  <pic:spPr>
-                    <a:xfrm>
-                      <a:off x="0" y="0"/>
-                      <a:ext cx="5333988" cy="4140810"/>
-                    </a:xfrm>
-                    <a:prstGeom prst="rect">
-                      <a:avLst/>
-                    </a:prstGeom>
-                  </pic:spPr>
-                </pic:pic>
-              </a:graphicData>
-            </a:graphic>
-          </wp:inline>
-        </w:drawing>
-      </w:r>
-    </w:p>
     <w:p>
       <w:pPr>
         <w:pStyle w:val="Heading4"/>
@@ -4015,7 +3838,6 @@
                 <w:b/>
                 <w:bCs/>
               </w:rPr>
-              <w:lastRenderedPageBreak/>
               <w:t>Thuộc tính</w:t>
             </w:r>
           </w:p>
@@ -4174,22 +3996,6 @@
         </w:tc>
       </w:tr>
     </w:tbl>
-    <w:p>
-      <w:pPr>
-        <w:rPr>
-          <w:b/>
-          <w:bCs/>
-        </w:rPr>
-      </w:pPr>
-    </w:p>
-    <w:p>
-      <w:pPr>
-        <w:rPr>
-          <w:b/>
-          <w:bCs/>
-        </w:rPr>
-      </w:pPr>
-    </w:p>
     <w:p>
       <w:pPr>
         <w:rPr>
@@ -4428,15 +4234,125 @@
       </w:r>
     </w:p>
     <w:p>
+      <w:r>
+        <w:rPr>
+          <w:b/>
+          <w:bCs/>
+        </w:rPr>
+        <w:t>1-</w:t>
+      </w:r>
+      <w:r>
+        <w:rPr>
+          <w:b/>
+          <w:bCs/>
+        </w:rPr>
+        <w:t>RoleAbstract</w:t>
+      </w:r>
+      <w:r>
+        <w:t xml:space="preserve">: </w:t>
+      </w:r>
+      <w:r>
+        <w:t xml:space="preserve">Là loại role được thiết kế riêng để phân quyền cho giao diện frontend của hệ thống. </w:t>
+      </w:r>
+      <w:r>
+        <w:rPr>
+          <w:i/>
+          <w:iCs/>
+        </w:rPr>
+        <w:t>Tất cả các role thuộc loại RoleAbstract là không thể xóa</w:t>
+      </w:r>
+      <w:r>
+        <w:t xml:space="preserve">. </w:t>
+      </w:r>
+      <w:r>
+        <w:t>Mặc định</w:t>
+      </w:r>
+      <w:r>
+        <w:t xml:space="preserve"> sẽ có </w:t>
+      </w:r>
+      <w:r>
+        <w:t xml:space="preserve">5 </w:t>
+      </w:r>
+      <w:r>
+        <w:t xml:space="preserve">role thuộc loại </w:t>
+      </w:r>
+      <w:r>
+        <w:t>RoleAbstract đó là:</w:t>
+      </w:r>
+    </w:p>
+    <w:p>
       <w:pPr>
         <w:pStyle w:val="ListParagraph"/>
         <w:numPr>
           <w:ilvl w:val="0"/>
-          <w:numId w:val="17"/>
+          <w:numId w:val="19"/>
         </w:numPr>
       </w:pPr>
       <w:r>
-        <w:t>RoleAbstract: chứa quyền tương ứng của mỗi 1 role với 1 trang web ở bên client (frontend). Mặc định ứng với mỗi công ty trong hệ thống sẽ có 5 RoleAbstract đó là:</w:t>
+        <w:rPr>
+          <w:b/>
+          <w:bCs/>
+        </w:rPr>
+        <w:t xml:space="preserve">System Admin </w:t>
+      </w:r>
+      <w:r>
+        <w:t>–</w:t>
+      </w:r>
+      <w:r>
+        <w:t xml:space="preserve"> </w:t>
+      </w:r>
+      <w:r>
+        <w:t xml:space="preserve">là role quản trị viên của </w:t>
+      </w:r>
+      <w:r>
+        <w:t xml:space="preserve">toàn bộ </w:t>
+      </w:r>
+      <w:r>
+        <w:t>hệ thống</w:t>
+      </w:r>
+      <w:r>
+        <w:t xml:space="preserve">. Hệ thống có thể phục vụ đồng thời cho nhiều công ty khác nhau. </w:t>
+      </w:r>
+      <w:r>
+        <w:rPr>
+          <w:b/>
+          <w:bCs/>
+        </w:rPr>
+        <w:t>System Admin</w:t>
+      </w:r>
+      <w:r>
+        <w:t xml:space="preserve"> không </w:t>
+      </w:r>
+      <w:r>
+        <w:t>không tham gia vào hoạt động nghiệp vụ bất kì công ty nào</w:t>
+      </w:r>
+      <w:r>
+        <w:t xml:space="preserve">. </w:t>
+      </w:r>
+      <w:r>
+        <w:rPr>
+          <w:b/>
+          <w:bCs/>
+        </w:rPr>
+        <w:t>System Admin</w:t>
+      </w:r>
+      <w:r>
+        <w:t xml:space="preserve"> chỉ </w:t>
+      </w:r>
+      <w:r>
+        <w:t>có nhiệm vụ khởi tạo các dữ liệu ban đầu cho một công ty mới (khởi tạo dữ liệu về công ty,</w:t>
+      </w:r>
+      <w:r>
+        <w:t xml:space="preserve"> và</w:t>
+      </w:r>
+      <w:r>
+        <w:t xml:space="preserve"> tạo tài khoản SuperAdmin cho công ty đó,</w:t>
+      </w:r>
+      <w:r>
+        <w:t xml:space="preserve"> </w:t>
+      </w:r>
+      <w:r>
+        <w:t>…)</w:t>
       </w:r>
     </w:p>
     <w:p>
@@ -4444,11 +4360,135 @@
         <w:pStyle w:val="ListParagraph"/>
         <w:numPr>
           <w:ilvl w:val="0"/>
-          <w:numId w:val="18"/>
+          <w:numId w:val="19"/>
         </w:numPr>
       </w:pPr>
       <w:r>
-        <w:t>Super Admin: là quản trị cấp cao nhất của 1 công ty không thể xóa tài khoản có role này.</w:t>
+        <w:rPr>
+          <w:b/>
+          <w:bCs/>
+        </w:rPr>
+        <w:t>Super Admin</w:t>
+      </w:r>
+      <w:r>
+        <w:t xml:space="preserve">: là </w:t>
+      </w:r>
+      <w:r>
+        <w:t xml:space="preserve">role </w:t>
+      </w:r>
+      <w:r>
+        <w:t>quản trị cấp cao nhất của 1 công ty</w:t>
+      </w:r>
+      <w:r>
+        <w:t xml:space="preserve">. </w:t>
+      </w:r>
+      <w:r>
+        <w:t>Trong công ty đó, c</w:t>
+      </w:r>
+      <w:r>
+        <w:t>hỉ có duy nhất 1 tài khoản</w:t>
+      </w:r>
+      <w:r>
+        <w:t xml:space="preserve"> user X</w:t>
+      </w:r>
+      <w:r>
+        <w:t xml:space="preserve"> </w:t>
+      </w:r>
+      <w:r>
+        <w:t>được gắn</w:t>
+      </w:r>
+      <w:r>
+        <w:t xml:space="preserve"> role là </w:t>
+      </w:r>
+      <w:r>
+        <w:rPr>
+          <w:b/>
+          <w:bCs/>
+        </w:rPr>
+        <w:t>super admin</w:t>
+      </w:r>
+      <w:r>
+        <w:t xml:space="preserve">. </w:t>
+      </w:r>
+      <w:r>
+        <w:t xml:space="preserve">Tài khoản X này được tạo khi </w:t>
+      </w:r>
+      <w:r>
+        <w:rPr>
+          <w:b/>
+          <w:bCs/>
+        </w:rPr>
+        <w:t>S</w:t>
+      </w:r>
+      <w:r>
+        <w:rPr>
+          <w:b/>
+          <w:bCs/>
+        </w:rPr>
+        <w:t xml:space="preserve">ystem </w:t>
+      </w:r>
+      <w:r>
+        <w:rPr>
+          <w:b/>
+          <w:bCs/>
+        </w:rPr>
+        <w:t>A</w:t>
+      </w:r>
+      <w:r>
+        <w:rPr>
+          <w:b/>
+          <w:bCs/>
+        </w:rPr>
+        <w:t>dmin</w:t>
+      </w:r>
+      <w:r>
+        <w:t xml:space="preserve"> tạo mới 1 công ty. Không thể gán role </w:t>
+      </w:r>
+      <w:r>
+        <w:rPr>
+          <w:b/>
+          <w:bCs/>
+        </w:rPr>
+        <w:t>Super Admin</w:t>
+      </w:r>
+      <w:r>
+        <w:t xml:space="preserve"> cho bất kỳ tài khoản nào khác ngoài tài khoản X này, cũng không thể bỏ role này khỏi tài khoản X. Tài khoản X này cũng không thể bị xóa đi</w:t>
+      </w:r>
+      <w:r>
+        <w:t>.</w:t>
+      </w:r>
+      <w:r>
+        <w:t xml:space="preserve"> Role </w:t>
+      </w:r>
+      <w:r>
+        <w:rPr>
+          <w:b/>
+          <w:bCs/>
+        </w:rPr>
+        <w:t>Super Admin</w:t>
+      </w:r>
+      <w:r>
+        <w:t xml:space="preserve"> kế thừa </w:t>
+      </w:r>
+      <w:r>
+        <w:rPr>
+          <w:b/>
+          <w:bCs/>
+        </w:rPr>
+        <w:t>Admin</w:t>
+      </w:r>
+      <w:r>
+        <w:t xml:space="preserve">, nên sẽ có mọi quyền của role </w:t>
+      </w:r>
+      <w:r>
+        <w:rPr>
+          <w:b/>
+          <w:bCs/>
+        </w:rPr>
+        <w:t>Admin</w:t>
+      </w:r>
+      <w:r>
+        <w:t>.</w:t>
       </w:r>
     </w:p>
     <w:p>
@@ -4456,11 +4496,106 @@
         <w:pStyle w:val="ListParagraph"/>
         <w:numPr>
           <w:ilvl w:val="0"/>
-          <w:numId w:val="18"/>
+          <w:numId w:val="19"/>
         </w:numPr>
       </w:pPr>
       <w:r>
-        <w:t>Admin: quản trị của công ty, có thể xóa tài khoản có role này.</w:t>
+        <w:rPr>
+          <w:b/>
+          <w:bCs/>
+        </w:rPr>
+        <w:t>Admin</w:t>
+      </w:r>
+      <w:r>
+        <w:t xml:space="preserve">: </w:t>
+      </w:r>
+      <w:r>
+        <w:t xml:space="preserve">role </w:t>
+      </w:r>
+      <w:r>
+        <w:t>quản trị của công ty</w:t>
+      </w:r>
+      <w:r>
+        <w:t xml:space="preserve">. </w:t>
+      </w:r>
+      <w:r>
+        <w:rPr>
+          <w:b/>
+          <w:bCs/>
+        </w:rPr>
+        <w:t xml:space="preserve">Super </w:t>
+      </w:r>
+      <w:r>
+        <w:rPr>
+          <w:b/>
+          <w:bCs/>
+        </w:rPr>
+        <w:t>A</w:t>
+      </w:r>
+      <w:r>
+        <w:rPr>
+          <w:b/>
+          <w:bCs/>
+        </w:rPr>
+        <w:t>dmin</w:t>
+      </w:r>
+      <w:r>
+        <w:t xml:space="preserve"> hoặc một </w:t>
+      </w:r>
+      <w:r>
+        <w:rPr>
+          <w:b/>
+          <w:bCs/>
+        </w:rPr>
+        <w:t>Admin</w:t>
+      </w:r>
+      <w:r>
+        <w:t xml:space="preserve"> bất kỳ có thể gán role này cho tài khoản </w:t>
+      </w:r>
+      <w:r>
+        <w:t xml:space="preserve">Y </w:t>
+      </w:r>
+      <w:r>
+        <w:t xml:space="preserve">bất kỳ trong công ty đó. Không thể xóa role </w:t>
+      </w:r>
+      <w:r>
+        <w:rPr>
+          <w:b/>
+          <w:bCs/>
+        </w:rPr>
+        <w:t>Admin</w:t>
+      </w:r>
+      <w:r>
+        <w:t>, nhưng có thể xóa</w:t>
+      </w:r>
+      <w:r>
+        <w:t xml:space="preserve"> </w:t>
+      </w:r>
+      <w:r>
+        <w:lastRenderedPageBreak/>
+        <w:t>(deactivate)</w:t>
+      </w:r>
+      <w:r>
+        <w:t xml:space="preserve"> tài khoản bất kỳ có role này, cũng như có thể </w:t>
+      </w:r>
+      <w:r>
+        <w:t>thu hồi</w:t>
+      </w:r>
+      <w:r>
+        <w:t xml:space="preserve"> role </w:t>
+      </w:r>
+      <w:r>
+        <w:rPr>
+          <w:b/>
+          <w:bCs/>
+        </w:rPr>
+        <w:t>Admin</w:t>
+      </w:r>
+      <w:r>
+        <w:t xml:space="preserve"> cho một tài khoản bất kỳ</w:t>
+      </w:r>
+      <w:r>
+        <w:t>.</w:t>
       </w:r>
     </w:p>
     <w:p>
@@ -4468,11 +4603,66 @@
         <w:pStyle w:val="ListParagraph"/>
         <w:numPr>
           <w:ilvl w:val="0"/>
-          <w:numId w:val="18"/>
+          <w:numId w:val="19"/>
         </w:numPr>
       </w:pPr>
       <w:r>
-        <w:t>Dean: Trưởng đơn vị trong công ty</w:t>
+        <w:rPr>
+          <w:b/>
+          <w:bCs/>
+        </w:rPr>
+        <w:t>Dean</w:t>
+      </w:r>
+      <w:r>
+        <w:t xml:space="preserve">: Trưởng </w:t>
+      </w:r>
+      <w:r>
+        <w:t xml:space="preserve">một </w:t>
+      </w:r>
+      <w:r>
+        <w:t xml:space="preserve">đơn vị </w:t>
+      </w:r>
+      <w:r>
+        <w:t xml:space="preserve">bất kỳ </w:t>
+      </w:r>
+      <w:r>
+        <w:t>trong công ty</w:t>
+      </w:r>
+      <w:r>
+        <w:t xml:space="preserve">, sẽ vào được nhiều trang thông tin hơn, cũng có nhiều menu chức năng hiển thị hơn so với </w:t>
+      </w:r>
+      <w:r>
+        <w:rPr>
+          <w:b/>
+          <w:bCs/>
+        </w:rPr>
+        <w:t>Vice Dean</w:t>
+      </w:r>
+      <w:r>
+        <w:t xml:space="preserve">, </w:t>
+      </w:r>
+      <w:r>
+        <w:rPr>
+          <w:b/>
+          <w:bCs/>
+        </w:rPr>
+        <w:t>Employee</w:t>
+      </w:r>
+      <w:r>
+        <w:t xml:space="preserve">. Việc phân quyền này có thể linh động cho từng công ty, được </w:t>
+      </w:r>
+      <w:r>
+        <w:t xml:space="preserve">quản lý bởi </w:t>
+      </w:r>
+      <w:r>
+        <w:rPr>
+          <w:b/>
+          <w:bCs/>
+        </w:rPr>
+        <w:t>Admin</w:t>
+      </w:r>
+      <w:r>
+        <w:t>.</w:t>
       </w:r>
     </w:p>
     <w:p>
@@ -4480,11 +4670,34 @@
         <w:pStyle w:val="ListParagraph"/>
         <w:numPr>
           <w:ilvl w:val="0"/>
-          <w:numId w:val="18"/>
+          <w:numId w:val="19"/>
         </w:numPr>
       </w:pPr>
       <w:r>
-        <w:t>Vice Dean: phó đơn vị trong công ty</w:t>
+        <w:rPr>
+          <w:b/>
+          <w:bCs/>
+        </w:rPr>
+        <w:t>Vice</w:t>
+      </w:r>
+      <w:r>
+        <w:t xml:space="preserve"> </w:t>
+      </w:r>
+      <w:r>
+        <w:rPr>
+          <w:b/>
+          <w:bCs/>
+        </w:rPr>
+        <w:t>Dean</w:t>
+      </w:r>
+      <w:r>
+        <w:t xml:space="preserve">: phó </w:t>
+      </w:r>
+      <w:r>
+        <w:t xml:space="preserve">trưởng một </w:t>
+      </w:r>
+      <w:r>
+        <w:t>đơn vị trong công ty</w:t>
       </w:r>
     </w:p>
     <w:p>
@@ -4492,88 +4705,87 @@
         <w:pStyle w:val="ListParagraph"/>
         <w:numPr>
           <w:ilvl w:val="0"/>
-          <w:numId w:val="18"/>
+          <w:numId w:val="19"/>
         </w:numPr>
       </w:pPr>
-      <w:r>
-        <w:t>Employee: nhân viên của đơn vị trong công ty</w:t>
-      </w:r>
-    </w:p>
-    <w:p>
-      <w:pPr>
-        <w:pStyle w:val="ListParagraph"/>
-        <w:numPr>
-          <w:ilvl w:val="0"/>
-          <w:numId w:val="18"/>
-        </w:numPr>
-      </w:pPr>
-      <w:r>
-        <w:lastRenderedPageBreak/>
-        <w:t>N</w:t>
-      </w:r>
-      <w:r>
-        <w:t xml:space="preserve">goài ra, hệ thống còn 1 </w:t>
-      </w:r>
       <w:r>
         <w:rPr>
           <w:b/>
           <w:bCs/>
         </w:rPr>
-        <w:t>RoleAbstract đặc biệt</w:t>
-      </w:r>
-      <w:r>
-        <w:t xml:space="preserve"> đó là </w:t>
-      </w:r>
+        <w:t>Employee</w:t>
+      </w:r>
+      <w:r>
+        <w:t xml:space="preserve">: nhân viên của đơn vị </w:t>
+      </w:r>
+      <w:r>
+        <w:t xml:space="preserve">bất kỳ </w:t>
+      </w:r>
+      <w:r>
+        <w:t>trong công ty</w:t>
+      </w:r>
+    </w:p>
+    <w:p>
+      <w:pPr>
+        <w:rPr>
+          <w:lang w:val="vi-VN"/>
+        </w:rPr>
+      </w:pPr>
       <w:r>
         <w:rPr>
           <w:b/>
           <w:bCs/>
         </w:rPr>
-        <w:t xml:space="preserve">System Admin, </w:t>
-      </w:r>
-      <w:r>
-        <w:t xml:space="preserve">trong hệ thống chỉ có duy nhất 1 RoleAbstract là </w:t>
+        <w:t>2-</w:t>
       </w:r>
       <w:r>
         <w:rPr>
           <w:b/>
           <w:bCs/>
         </w:rPr>
-        <w:t xml:space="preserve">System Admin </w:t>
-      </w:r>
-      <w:r>
-        <w:t xml:space="preserve">– đây là 1 role quản trị viên của hệ thống có nhiệm vụ khởi tạo các dữ liệu ban đầu cho một công ty mới ( khởi tạo dữ liệu về công ty, tạo tài khoản SuperAdmin cho công ty đó,… ) – </w:t>
-      </w:r>
-      <w:r>
-        <w:rPr>
-          <w:b/>
-          <w:bCs/>
-        </w:rPr>
-        <w:t>System Admin</w:t>
-      </w:r>
-      <w:r>
-        <w:t xml:space="preserve"> chỉ quản lý thông tin cơ bản về các công ty và không tham gia vào hoạt động nghiệp vụ bất kì công ty nào</w:t>
-      </w:r>
-    </w:p>
-    <w:p>
-      <w:pPr>
-        <w:pStyle w:val="ListParagraph"/>
-        <w:numPr>
-          <w:ilvl w:val="0"/>
-          <w:numId w:val="17"/>
-        </w:numPr>
+        <w:t>RoleChucDanh</w:t>
+      </w:r>
+      <w:r>
+        <w:t>:</w:t>
+      </w:r>
+      <w:r>
+        <w:t xml:space="preserve"> là loại</w:t>
+      </w:r>
+      <w:r>
+        <w:t xml:space="preserve"> role </w:t>
+      </w:r>
+      <w:r>
         <w:rPr>
           <w:lang w:val="vi-VN"/>
         </w:rPr>
-      </w:pPr>
-      <w:r>
-        <w:t xml:space="preserve">RoleChucDanh: role </w:t>
+        <w:t xml:space="preserve">đại diện cho một chức vụ, chức danh của người dùng </w:t>
+      </w:r>
+      <w:r>
+        <w:t>trong các</w:t>
       </w:r>
       <w:r>
         <w:rPr>
           <w:lang w:val="vi-VN"/>
         </w:rPr>
-        <w:t xml:space="preserve">đại diện cho một chức vụ, chức danh của người dùng được chia theo từng phòng ban, đơn vị ở trong một công ty. Mỗi một </w:t>
+        <w:t xml:space="preserve"> phòng</w:t>
+      </w:r>
+      <w:r>
+        <w:t>,</w:t>
+      </w:r>
+      <w:r>
+        <w:rPr>
+          <w:lang w:val="vi-VN"/>
+        </w:rPr>
+        <w:t xml:space="preserve"> ban</w:t>
+      </w:r>
+      <w:r>
+        <w:t>, bộ phận, khối (được gọi tổng quát là một</w:t>
+      </w:r>
+      <w:r>
+        <w:rPr>
+          <w:lang w:val="vi-VN"/>
+        </w:rPr>
+        <w:t xml:space="preserve"> </w:t>
       </w:r>
       <w:r>
         <w:rPr>
@@ -4581,13 +4793,16 @@
           <w:bCs/>
           <w:lang w:val="vi-VN"/>
         </w:rPr>
-        <w:t>RoleChucDanh</w:t>
+        <w:t>đơn vị</w:t>
+      </w:r>
+      <w:r>
+        <w:t>)</w:t>
       </w:r>
       <w:r>
         <w:rPr>
           <w:lang w:val="vi-VN"/>
         </w:rPr>
-        <w:t xml:space="preserve"> phải luôn đi kèm với một </w:t>
+        <w:t xml:space="preserve"> trong một công ty. Mỗi một </w:t>
       </w:r>
       <w:r>
         <w:rPr>
@@ -4595,13 +4810,27 @@
           <w:bCs/>
           <w:lang w:val="vi-VN"/>
         </w:rPr>
+        <w:t>RoleChucDanh</w:t>
+      </w:r>
+      <w:r>
+        <w:rPr>
+          <w:lang w:val="vi-VN"/>
+        </w:rPr>
+        <w:t xml:space="preserve"> phải luôn đi kèm với một </w:t>
+      </w:r>
+      <w:r>
+        <w:rPr>
+          <w:b/>
+          <w:bCs/>
+          <w:lang w:val="vi-VN"/>
+        </w:rPr>
         <w:t>Department</w:t>
       </w:r>
       <w:r>
         <w:rPr>
           <w:lang w:val="vi-VN"/>
         </w:rPr>
-        <w:t xml:space="preserve"> ( </w:t>
+        <w:t xml:space="preserve"> (</w:t>
       </w:r>
       <w:r>
         <w:rPr>
@@ -4609,13 +4838,29 @@
           <w:iCs/>
           <w:lang w:val="vi-VN"/>
         </w:rPr>
-        <w:t>đơn vị, phòng ban …</w:t>
-      </w:r>
-      <w:r>
-        <w:rPr>
+        <w:t>đơn vị, phòng ban</w:t>
+      </w:r>
+      <w:r>
+        <w:rPr>
+          <w:i/>
+          <w:iCs/>
           <w:lang w:val="vi-VN"/>
         </w:rPr>
-        <w:t xml:space="preserve"> ) nào đó. Với mỗi một </w:t>
+        <w:t>,</w:t>
+      </w:r>
+      <w:r>
+        <w:rPr>
+          <w:i/>
+          <w:iCs/>
+          <w:lang w:val="vi-VN"/>
+        </w:rPr>
+        <w:t xml:space="preserve"> …</w:t>
+      </w:r>
+      <w:r>
+        <w:rPr>
+          <w:lang w:val="vi-VN"/>
+        </w:rPr>
+        <w:t xml:space="preserve">) nào đó. Với một </w:t>
       </w:r>
       <w:r>
         <w:rPr>
@@ -4627,23 +4872,43 @@
       </w:r>
       <w:r>
         <w:rPr>
-          <w:lang w:val="vi-VN"/>
-        </w:rPr>
-        <w:t xml:space="preserve"> người dùng sẽ có quyền tương ứng với một tài nguyên mà trong phạm vị </w:t>
-      </w:r>
-      <w:r>
-        <w:rPr>
           <w:b/>
           <w:bCs/>
           <w:lang w:val="vi-VN"/>
         </w:rPr>
+        <w:t>,</w:t>
+      </w:r>
+      <w:r>
+        <w:rPr>
+          <w:lang w:val="vi-VN"/>
+        </w:rPr>
+        <w:t xml:space="preserve"> người dùng sẽ có quyền tương ứng với một tài nguyên mà trong phạm v</w:t>
+      </w:r>
+      <w:r>
+        <w:rPr>
+          <w:lang w:val="vi-VN"/>
+        </w:rPr>
+        <w:t>i</w:t>
+      </w:r>
+      <w:r>
+        <w:rPr>
+          <w:lang w:val="vi-VN"/>
+        </w:rPr>
+        <w:t xml:space="preserve"> </w:t>
+      </w:r>
+      <w:r>
+        <w:rPr>
+          <w:b/>
+          <w:bCs/>
+          <w:lang w:val="vi-VN"/>
+        </w:rPr>
         <w:t>Department</w:t>
       </w:r>
       <w:r>
         <w:rPr>
           <w:lang w:val="vi-VN"/>
         </w:rPr>
-        <w:t xml:space="preserve"> đó có thể thực hiện. </w:t>
+        <w:t xml:space="preserve"> đó có thể thực hiện</w:t>
       </w:r>
       <w:r>
         <w:rPr>
@@ -4651,31 +4916,196 @@
           <w:iCs/>
           <w:lang w:val="vi-VN"/>
         </w:rPr>
-        <w:t>( Ví dụ như các tài liệu biểu mẫu tương ứng với mỗi đơn vị, phòng ban,… hay là các thành phần trên giao diện : button thêm, sửa, xóa công việc ).</w:t>
-      </w:r>
-    </w:p>
-    <w:p>
-      <w:pPr>
-        <w:pStyle w:val="ListParagraph"/>
-        <w:numPr>
-          <w:ilvl w:val="0"/>
-          <w:numId w:val="17"/>
-        </w:numPr>
+        <w:t>.</w:t>
+      </w:r>
+      <w:r>
         <w:rPr>
           <w:lang w:val="vi-VN"/>
         </w:rPr>
-      </w:pPr>
+        <w:t xml:space="preserve"> Ví dụ, một tài liệu nào đó </w:t>
+      </w:r>
       <w:r>
         <w:rPr>
           <w:lang w:val="vi-VN"/>
         </w:rPr>
-        <w:t xml:space="preserve">RoleTuTao: là role </w:t>
+        <w:t xml:space="preserve">sẽ </w:t>
       </w:r>
       <w:r>
         <w:rPr>
           <w:lang w:val="vi-VN"/>
         </w:rPr>
-        <w:t xml:space="preserve">được tạo thêm nhằm mục đích phân quyền một cách cụ thể với một tài nguyên nào đó hoặc áp dụng cho một nhóm người cụ thể nào đó. Những Role thuộc vào nhóm </w:t>
+        <w:t xml:space="preserve">chỉ được xem bởi nhân viên phòng Hành chính </w:t>
+      </w:r>
+      <w:r>
+        <w:rPr>
+          <w:lang w:val="vi-VN"/>
+        </w:rPr>
+        <w:t xml:space="preserve">và chỉ </w:t>
+      </w:r>
+      <w:r>
+        <w:rPr>
+          <w:lang w:val="vi-VN"/>
+        </w:rPr>
+        <w:t>được edit bởi trưởng phòng phòng Hành chính. Nhân viên phòng khác hoàn toàn không biết đến sự tồn tại của tài liệu này.</w:t>
+      </w:r>
+    </w:p>
+    <w:p>
+      <w:pPr>
+        <w:rPr>
+          <w:lang w:val="vi-VN"/>
+        </w:rPr>
+      </w:pPr>
+      <w:r>
+        <w:rPr>
+          <w:lang w:val="vi-VN"/>
+        </w:rPr>
+        <w:t>Khi tạo một đơn vị mới, v</w:t>
+      </w:r>
+      <w:r>
+        <w:rPr>
+          <w:lang w:val="vi-VN"/>
+        </w:rPr>
+        <w:t xml:space="preserve">í </w:t>
+      </w:r>
+      <w:r>
+        <w:rPr>
+          <w:lang w:val="vi-VN"/>
+        </w:rPr>
+        <w:t>d</w:t>
+      </w:r>
+      <w:r>
+        <w:rPr>
+          <w:lang w:val="vi-VN"/>
+        </w:rPr>
+        <w:t>ụ</w:t>
+      </w:r>
+      <w:r>
+        <w:rPr>
+          <w:lang w:val="vi-VN"/>
+        </w:rPr>
+        <w:t xml:space="preserve"> phòng kinh doanh, hệ thống tự động tạo 3 role chức danh </w:t>
+      </w:r>
+      <w:r>
+        <w:rPr>
+          <w:lang w:val="vi-VN"/>
+        </w:rPr>
+        <w:t>với quan hệ kế thừa như sau:</w:t>
+      </w:r>
+      <w:r>
+        <w:rPr>
+          <w:lang w:val="vi-VN"/>
+        </w:rPr>
+        <w:t xml:space="preserve"> </w:t>
+      </w:r>
+      <w:r>
+        <w:rPr>
+          <w:i/>
+          <w:iCs/>
+          <w:lang w:val="vi-VN"/>
+        </w:rPr>
+        <w:t xml:space="preserve">Chức danh trưởng </w:t>
+      </w:r>
+      <w:r>
+        <w:rPr>
+          <w:i/>
+          <w:iCs/>
+          <w:lang w:val="vi-VN"/>
+        </w:rPr>
+        <w:t>phòng kinh doanh</w:t>
+      </w:r>
+      <w:r>
+        <w:rPr>
+          <w:i/>
+          <w:iCs/>
+          <w:lang w:val="vi-VN"/>
+        </w:rPr>
+        <w:t xml:space="preserve"> </w:t>
+      </w:r>
+      <w:r>
+        <w:sym w:font="Wingdings" w:char="F0DF"/>
+      </w:r>
+      <w:r>
+        <w:rPr>
+          <w:lang w:val="vi-VN"/>
+        </w:rPr>
+        <w:t xml:space="preserve"> </w:t>
+      </w:r>
+      <w:r>
+        <w:rPr>
+          <w:i/>
+          <w:iCs/>
+          <w:lang w:val="vi-VN"/>
+        </w:rPr>
+        <w:t>Chức danh p</w:t>
+      </w:r>
+      <w:r>
+        <w:rPr>
+          <w:i/>
+          <w:iCs/>
+          <w:lang w:val="vi-VN"/>
+        </w:rPr>
+        <w:t>hó phòng kinh doanh</w:t>
+      </w:r>
+      <w:r>
+        <w:rPr>
+          <w:lang w:val="vi-VN"/>
+        </w:rPr>
+        <w:t xml:space="preserve"> </w:t>
+      </w:r>
+      <w:r>
+        <w:sym w:font="Wingdings" w:char="F0DF"/>
+      </w:r>
+      <w:r>
+        <w:rPr>
+          <w:lang w:val="vi-VN"/>
+        </w:rPr>
+        <w:t xml:space="preserve"> </w:t>
+      </w:r>
+      <w:r>
+        <w:rPr>
+          <w:i/>
+          <w:iCs/>
+          <w:lang w:val="vi-VN"/>
+        </w:rPr>
+        <w:t>Chức danh n</w:t>
+      </w:r>
+      <w:r>
+        <w:rPr>
+          <w:i/>
+          <w:iCs/>
+          <w:lang w:val="vi-VN"/>
+        </w:rPr>
+        <w:t>hân viên phòng kinh doanh</w:t>
+      </w:r>
+      <w:r>
+        <w:rPr>
+          <w:lang w:val="vi-VN"/>
+        </w:rPr>
+        <w:t>.</w:t>
+      </w:r>
+      <w:r>
+        <w:rPr>
+          <w:lang w:val="vi-VN"/>
+        </w:rPr>
+        <w:t xml:space="preserve"> </w:t>
+      </w:r>
+      <w:r>
+        <w:rPr>
+          <w:lang w:val="vi-VN"/>
+        </w:rPr>
+        <w:t>Người dùng được nhập vào tên cụ thể của 3 loại chức danh này. Trong đó, lưu ý: trưởng phòng kinh doanh sẽ kế thừa 5 role khác</w:t>
+      </w:r>
+      <w:r>
+        <w:rPr>
+          <w:lang w:val="vi-VN"/>
+        </w:rPr>
+        <w:t xml:space="preserve"> (3 role abstract, 2 role chức danh)</w:t>
+      </w:r>
+      <w:r>
+        <w:rPr>
+          <w:lang w:val="vi-VN"/>
+        </w:rPr>
+        <w:t xml:space="preserve">, đó là: </w:t>
       </w:r>
       <w:r>
         <w:rPr>
@@ -4683,45 +5113,257 @@
           <w:bCs/>
           <w:lang w:val="vi-VN"/>
         </w:rPr>
-        <w:t>RoleTuTao</w:t>
+        <w:t>Dean</w:t>
       </w:r>
       <w:r>
         <w:rPr>
           <w:lang w:val="vi-VN"/>
         </w:rPr>
-        <w:t xml:space="preserve"> không nhiết thiết phải đi kèm hay có ràng buộc với một đơn vị, phòng ban nào mà có thể hoàn toàn độc lập trong hệ thống.</w:t>
-      </w:r>
-    </w:p>
-    <w:p>
-      <w:pPr>
+        <w:t xml:space="preserve">, </w:t>
+      </w:r>
+      <w:r>
         <w:rPr>
           <w:b/>
           <w:bCs/>
           <w:lang w:val="vi-VN"/>
         </w:rPr>
-      </w:pPr>
-    </w:p>
-    <w:p>
-      <w:pPr>
-        <w:pStyle w:val="Heading4"/>
-      </w:pPr>
-      <w:r>
-        <w:t xml:space="preserve">Department : </w:t>
-      </w:r>
-    </w:p>
-    <w:p>
-      <w:pPr>
+        <w:t>Vice Dean</w:t>
+      </w:r>
+      <w:r>
+        <w:rPr>
+          <w:lang w:val="vi-VN"/>
+        </w:rPr>
+        <w:t xml:space="preserve">, </w:t>
+      </w:r>
+      <w:r>
         <w:rPr>
           <w:b/>
           <w:bCs/>
           <w:lang w:val="vi-VN"/>
         </w:rPr>
-      </w:pPr>
+        <w:t>Employee</w:t>
+      </w:r>
       <w:r>
         <w:rPr>
           <w:lang w:val="vi-VN"/>
         </w:rPr>
-        <w:t>lưu thông tin về các đơn vị, phòng ban của 1 công ty.</w:t>
+        <w:t>, phó phòng kinh doanh, nhân viên phòng kinh doanh.</w:t>
+      </w:r>
+      <w:r>
+        <w:rPr>
+          <w:lang w:val="vi-VN"/>
+        </w:rPr>
+        <w:t xml:space="preserve"> Tương tự, phó phòng kinh doanh kế thừa </w:t>
+      </w:r>
+      <w:r>
+        <w:rPr>
+          <w:b/>
+          <w:bCs/>
+          <w:lang w:val="vi-VN"/>
+        </w:rPr>
+        <w:t>Vice Dean</w:t>
+      </w:r>
+      <w:r>
+        <w:rPr>
+          <w:lang w:val="vi-VN"/>
+        </w:rPr>
+        <w:t xml:space="preserve">, </w:t>
+      </w:r>
+      <w:r>
+        <w:rPr>
+          <w:b/>
+          <w:bCs/>
+          <w:lang w:val="vi-VN"/>
+        </w:rPr>
+        <w:t>Employee</w:t>
+      </w:r>
+      <w:r>
+        <w:rPr>
+          <w:lang w:val="vi-VN"/>
+        </w:rPr>
+        <w:t>, nhân viên phòng kinh doanh. Cuối cùng, nhân viên phòng kinh doanh chỉ kế thừa ro</w:t>
+      </w:r>
+      <w:r>
+        <w:rPr>
+          <w:lang w:val="vi-VN"/>
+        </w:rPr>
+        <w:t>l</w:t>
+      </w:r>
+      <w:r>
+        <w:rPr>
+          <w:lang w:val="vi-VN"/>
+        </w:rPr>
+        <w:t xml:space="preserve">e </w:t>
+      </w:r>
+      <w:r>
+        <w:rPr>
+          <w:b/>
+          <w:bCs/>
+          <w:lang w:val="vi-VN"/>
+        </w:rPr>
+        <w:t>Employee</w:t>
+      </w:r>
+      <w:r>
+        <w:rPr>
+          <w:lang w:val="vi-VN"/>
+        </w:rPr>
+        <w:t>. Điều này cho phép Trưởng phòng kinh doanh xem được mọi tài nguyên mà phó phòng hoặc nhân viên phòng kinh doanh được xem.</w:t>
+      </w:r>
+    </w:p>
+    <w:p>
+      <w:pPr>
+        <w:rPr>
+          <w:lang w:val="vi-VN"/>
+        </w:rPr>
+      </w:pPr>
+      <w:r>
+        <w:rPr>
+          <w:lang w:val="vi-VN"/>
+        </w:rPr>
+        <w:t>Ngoài ra, cần lưu ý</w:t>
+      </w:r>
+      <w:r>
+        <w:rPr>
+          <w:lang w:val="vi-VN"/>
+        </w:rPr>
+        <w:t xml:space="preserve"> trường hợp sau.</w:t>
+      </w:r>
+      <w:r>
+        <w:rPr>
+          <w:lang w:val="vi-VN"/>
+        </w:rPr>
+        <w:t xml:space="preserve"> </w:t>
+      </w:r>
+      <w:r>
+        <w:rPr>
+          <w:lang w:val="vi-VN"/>
+        </w:rPr>
+        <w:t>G</w:t>
+      </w:r>
+      <w:r>
+        <w:rPr>
+          <w:lang w:val="vi-VN"/>
+        </w:rPr>
+        <w:t xml:space="preserve">iả sử trong cơ cấu tổ chức của 1 công ty, Phòng kinh doanh </w:t>
+      </w:r>
+      <w:r>
+        <w:rPr>
+          <w:lang w:val="vi-VN"/>
+        </w:rPr>
+        <w:t>trực thuộc</w:t>
+      </w:r>
+      <w:r>
+        <w:rPr>
+          <w:lang w:val="vi-VN"/>
+        </w:rPr>
+        <w:t xml:space="preserve"> trong Khối Văn phòng thì người đứng đầu phòng kinh doanh sẽ có 2 role, một role là </w:t>
+      </w:r>
+      <w:r>
+        <w:rPr>
+          <w:b/>
+          <w:bCs/>
+          <w:lang w:val="vi-VN"/>
+        </w:rPr>
+        <w:t>Trưởng phòng kinh doanh,</w:t>
+      </w:r>
+      <w:r>
+        <w:rPr>
+          <w:lang w:val="vi-VN"/>
+        </w:rPr>
+        <w:t xml:space="preserve"> và role kia là </w:t>
+      </w:r>
+      <w:r>
+        <w:rPr>
+          <w:b/>
+          <w:bCs/>
+          <w:lang w:val="vi-VN"/>
+        </w:rPr>
+        <w:t>nhân viên Khối Văn phòng</w:t>
+      </w:r>
+      <w:r>
+        <w:rPr>
+          <w:lang w:val="vi-VN"/>
+        </w:rPr>
+        <w:t>.</w:t>
+      </w:r>
+    </w:p>
+    <w:p>
+      <w:pPr>
+        <w:rPr>
+          <w:lang w:val="vi-VN"/>
+        </w:rPr>
+      </w:pPr>
+      <w:r>
+        <w:rPr>
+          <w:b/>
+          <w:bCs/>
+          <w:lang w:val="vi-VN"/>
+        </w:rPr>
+        <w:lastRenderedPageBreak/>
+        <w:t>3-</w:t>
+      </w:r>
+      <w:r>
+        <w:rPr>
+          <w:b/>
+          <w:bCs/>
+          <w:lang w:val="vi-VN"/>
+        </w:rPr>
+        <w:t>RoleTuTao</w:t>
+      </w:r>
+      <w:r>
+        <w:rPr>
+          <w:lang w:val="vi-VN"/>
+        </w:rPr>
+        <w:t xml:space="preserve">: là role được tạo thêm nhằm mục đích phân quyền một cách cụ thể với một tài nguyên nào đó hoặc áp dụng cho một nhóm người cụ thể nào đó. Những Role thuộc vào nhóm </w:t>
+      </w:r>
+      <w:r>
+        <w:rPr>
+          <w:b/>
+          <w:bCs/>
+          <w:lang w:val="vi-VN"/>
+        </w:rPr>
+        <w:t>RoleTuTao</w:t>
+      </w:r>
+      <w:r>
+        <w:rPr>
+          <w:lang w:val="vi-VN"/>
+        </w:rPr>
+        <w:t xml:space="preserve"> không nhiết thiết phải đi kèm hay có ràng buộc với một đơn vị, phòng ban nào mà có thể hoàn toàn độc lập trong hệ thống.</w:t>
+      </w:r>
+    </w:p>
+    <w:p>
+      <w:pPr>
+        <w:pStyle w:val="Heading4"/>
+      </w:pPr>
+      <w:r>
+        <w:t xml:space="preserve">Department : </w:t>
+      </w:r>
+    </w:p>
+    <w:p>
+      <w:pPr>
+        <w:rPr>
+          <w:b/>
+          <w:bCs/>
+          <w:lang w:val="vi-VN"/>
+        </w:rPr>
+      </w:pPr>
+      <w:r>
+        <w:rPr>
+          <w:lang w:val="vi-VN"/>
+        </w:rPr>
+        <w:t>lưu thông tin về các đơn vị</w:t>
+      </w:r>
+      <w:r>
+        <w:rPr>
+          <w:lang w:val="vi-VN"/>
+        </w:rPr>
+        <w:t>/</w:t>
+      </w:r>
+      <w:r>
+        <w:rPr>
+          <w:lang w:val="vi-VN"/>
+        </w:rPr>
+        <w:t>phòng ban của 1 công ty.</w:t>
       </w:r>
     </w:p>
     <w:tbl>
@@ -4854,7 +5496,7 @@
               </w:rPr>
             </w:pPr>
             <w:r>
-              <w:t>ID của đơn vị, phòng ban…</w:t>
+              <w:t>ID của đơn vị</w:t>
             </w:r>
           </w:p>
         </w:tc>
@@ -4906,7 +5548,10 @@
           </w:tcPr>
           <w:p>
             <w:r>
-              <w:t>Tên đơn vị, phòng ban,…</w:t>
+              <w:t>Tên đơn vị</w:t>
+            </w:r>
+            <w:r>
+              <w:t xml:space="preserve"> </w:t>
             </w:r>
           </w:p>
         </w:tc>
@@ -4964,7 +5609,7 @@
               </w:rPr>
             </w:pPr>
             <w:r>
-              <w:t>Công ty chứa đơn vị, phòng ban này..</w:t>
+              <w:t>Công ty chứa đơn vị</w:t>
             </w:r>
           </w:p>
         </w:tc>
@@ -4986,7 +5631,6 @@
                 <w:b/>
                 <w:bCs/>
               </w:rPr>
-              <w:lastRenderedPageBreak/>
               <w:t>description</w:t>
             </w:r>
           </w:p>
@@ -5023,7 +5667,7 @@
               </w:rPr>
             </w:pPr>
             <w:r>
-              <w:t>mô tả về đơn vị, phòng ban</w:t>
+              <w:t>mô tả về đơn vị</w:t>
             </w:r>
           </w:p>
         </w:tc>
@@ -5081,7 +5725,7 @@
               </w:rPr>
             </w:pPr>
             <w:r>
-              <w:t>Trưởng đơn vị, phòng ban</w:t>
+              <w:t>Trưởng đơn vị</w:t>
             </w:r>
           </w:p>
         </w:tc>
@@ -5139,7 +5783,7 @@
               </w:rPr>
             </w:pPr>
             <w:r>
-              <w:t>Phó đơn vị, phòng ban</w:t>
+              <w:t>Phó đơn vị</w:t>
             </w:r>
           </w:p>
         </w:tc>
@@ -5207,9 +5851,6 @@
             </w:r>
             <w:r>
               <w:t>vị</w:t>
-            </w:r>
-            <w:r>
-              <w:t>, phòng ban</w:t>
             </w:r>
           </w:p>
         </w:tc>
@@ -5290,13 +5931,10 @@
         <w:t>ơ</w:t>
       </w:r>
       <w:r>
-        <w:t>n vị - phòng ban sẽ có 3 RoleChucDanh (Dean, ViceDean, Employee) được khởi tạo khi một đơn vị - phòng ban mới được tạo ra. Những role này được liên kết đến collection Role để lấy được thông tin về RoleChucDanh và từ role đó có thể lấy được những tài khoản có RoleChucDanh này</w:t>
-      </w:r>
-      <w:r>
-        <w:rPr>
-          <w:color w:val="7F7F7F" w:themeColor="text1" w:themeTint="80"/>
-        </w:rPr>
-        <w:t xml:space="preserve">.(* </w:t>
+        <w:t xml:space="preserve">n vị sẽ có 3 RoleChucDanh </w:t>
+      </w:r>
+      <w:r>
+        <w:t>được tạo ra, như mô tả ở phần các loại Role</w:t>
       </w:r>
       <w:r>
         <w:rPr>
@@ -5304,7 +5942,7 @@
           <w:iCs/>
           <w:color w:val="7F7F7F" w:themeColor="text1" w:themeTint="80"/>
         </w:rPr>
-        <w:t>Ví dụ cụ thể cho mối liên hệ giữa department – role – user sẽ được trình bày trong phần mô tả cấu trúc thư mục và cách tạo một module).</w:t>
+        <w:t>.</w:t>
       </w:r>
     </w:p>
     <w:p>
@@ -5347,8 +5985,8 @@
       </w:tblPr>
       <w:tblGrid>
         <w:gridCol w:w="1704"/>
-        <w:gridCol w:w="1056"/>
-        <w:gridCol w:w="4350"/>
+        <w:gridCol w:w="1626"/>
+        <w:gridCol w:w="3780"/>
       </w:tblGrid>
       <w:tr>
         <w:tc>
@@ -5374,7 +6012,7 @@
         </w:tc>
         <w:tc>
           <w:tcPr>
-            <w:tcW w:w="1056" w:type="dxa"/>
+            <w:tcW w:w="1626" w:type="dxa"/>
             <w:shd w:val="clear" w:color="auto" w:fill="9BBB59" w:themeFill="accent3"/>
           </w:tcPr>
           <w:p>
@@ -5395,7 +6033,7 @@
         </w:tc>
         <w:tc>
           <w:tcPr>
-            <w:tcW w:w="4350" w:type="dxa"/>
+            <w:tcW w:w="3780" w:type="dxa"/>
             <w:shd w:val="clear" w:color="auto" w:fill="9BBB59" w:themeFill="accent3"/>
           </w:tcPr>
           <w:p>
@@ -5438,7 +6076,7 @@
         </w:tc>
         <w:tc>
           <w:tcPr>
-            <w:tcW w:w="1056" w:type="dxa"/>
+            <w:tcW w:w="1626" w:type="dxa"/>
           </w:tcPr>
           <w:p>
             <w:pPr>
@@ -5458,7 +6096,7 @@
         </w:tc>
         <w:tc>
           <w:tcPr>
-            <w:tcW w:w="4350" w:type="dxa"/>
+            <w:tcW w:w="3780" w:type="dxa"/>
           </w:tcPr>
           <w:p>
             <w:pPr>
@@ -5496,7 +6134,7 @@
         </w:tc>
         <w:tc>
           <w:tcPr>
-            <w:tcW w:w="1056" w:type="dxa"/>
+            <w:tcW w:w="1626" w:type="dxa"/>
           </w:tcPr>
           <w:p>
             <w:pPr>
@@ -5516,11 +6154,20 @@
         </w:tc>
         <w:tc>
           <w:tcPr>
-            <w:tcW w:w="4350" w:type="dxa"/>
+            <w:tcW w:w="3780" w:type="dxa"/>
           </w:tcPr>
           <w:p>
             <w:r>
               <w:t>Loại tài nguyên</w:t>
+            </w:r>
+            <w:r>
+              <w:t xml:space="preserve">. </w:t>
+            </w:r>
+            <w:r>
+              <w:t>Hiện tại có nhưng loại tài nguyên là Link, Component</w:t>
+            </w:r>
+            <w:r>
+              <w:t>.</w:t>
             </w:r>
           </w:p>
         </w:tc>
@@ -5542,13 +6189,14 @@
                 <w:b/>
                 <w:bCs/>
               </w:rPr>
+              <w:lastRenderedPageBreak/>
               <w:t>roleId</w:t>
             </w:r>
           </w:p>
         </w:tc>
         <w:tc>
           <w:tcPr>
-            <w:tcW w:w="1056" w:type="dxa"/>
+            <w:tcW w:w="1626" w:type="dxa"/>
           </w:tcPr>
           <w:p>
             <w:pPr>
@@ -5568,7 +6216,7 @@
         </w:tc>
         <w:tc>
           <w:tcPr>
-            <w:tcW w:w="4350" w:type="dxa"/>
+            <w:tcW w:w="3780" w:type="dxa"/>
           </w:tcPr>
           <w:p>
             <w:pPr>
@@ -5606,7 +6254,7 @@
         </w:tc>
         <w:tc>
           <w:tcPr>
-            <w:tcW w:w="1056" w:type="dxa"/>
+            <w:tcW w:w="1626" w:type="dxa"/>
           </w:tcPr>
           <w:p>
             <w:pPr>
@@ -5626,7 +6274,7 @@
         </w:tc>
         <w:tc>
           <w:tcPr>
-            <w:tcW w:w="4350" w:type="dxa"/>
+            <w:tcW w:w="3780" w:type="dxa"/>
           </w:tcPr>
           <w:p>
             <w:pPr>
@@ -5662,67 +6310,257 @@
                 <w:sz w:val="24"/>
                 <w:szCs w:val="24"/>
               </w:rPr>
-              <w:t xml:space="preserve"> với cái tài nguyên không phải giao diện (link, component) như tài liệu, biểu mẫu, công văn,...Khác với link, component thì các loại tài nguyên gắn liền với từng công ty( tài liệu, biểu mẫu..) cần rõ ràng hơn về vai </w:t>
+              <w:t xml:space="preserve"> với cái tài nguyên không phải giao diện (link, component) như tài liệu, biểu mẫu, công văn,</w:t>
             </w:r>
             <w:r>
               <w:rPr>
                 <w:sz w:val="24"/>
                 <w:szCs w:val="24"/>
               </w:rPr>
-              <w:lastRenderedPageBreak/>
-              <w:t>trò của từng role như là</w:t>
+              <w:t xml:space="preserve"> </w:t>
             </w:r>
             <w:r>
               <w:rPr>
                 <w:sz w:val="24"/>
                 <w:szCs w:val="24"/>
               </w:rPr>
-              <w:t xml:space="preserve"> </w:t>
-            </w:r>
-            <w:r>
+              <w:t>...</w:t>
+            </w:r>
+          </w:p>
+          <w:p>
+            <w:pPr>
+              <w:pStyle w:val="Table0"/>
               <w:rPr>
                 <w:sz w:val="24"/>
                 <w:szCs w:val="24"/>
               </w:rPr>
-              <w:t>(xem, thêm, sửa, xóa)</w:t>
-            </w:r>
+            </w:pPr>
             <w:r>
               <w:rPr>
                 <w:sz w:val="24"/>
                 <w:szCs w:val="24"/>
               </w:rPr>
-              <w:t xml:space="preserve">. Đối với RoleAbstract </w:t>
+              <w:t xml:space="preserve">Khác với </w:t>
             </w:r>
             <w:r>
               <w:rPr>
                 <w:sz w:val="24"/>
                 <w:szCs w:val="24"/>
               </w:rPr>
-              <w:t xml:space="preserve">(giá trị mặc định sẽ là NULL – không phải có nghĩa là không có quyền với tài nguyên mà là không cần chia rõ ràng vai trò của role với tài nguyên đó ) </w:t>
+              <w:t xml:space="preserve">tài nguyên </w:t>
             </w:r>
             <w:r>
               <w:rPr>
                 <w:sz w:val="24"/>
                 <w:szCs w:val="24"/>
               </w:rPr>
-              <w:t>tương ứng với các loại tài nguyên về giao diện</w:t>
+              <w:t>link, component</w:t>
             </w:r>
             <w:r>
               <w:rPr>
                 <w:sz w:val="24"/>
                 <w:szCs w:val="24"/>
               </w:rPr>
-              <w:t xml:space="preserve"> thì ta không cần đến thuộc tính này vì mặc định các RoleAbtract sẽ có mọi quyền với các tài nguyên giao diện đó.</w:t>
+              <w:t xml:space="preserve">, </w:t>
+            </w:r>
+            <w:r>
+              <w:rPr>
+                <w:sz w:val="24"/>
+                <w:szCs w:val="24"/>
+              </w:rPr>
+              <w:t xml:space="preserve">các loại tài nguyên </w:t>
+            </w:r>
+            <w:r>
+              <w:rPr>
+                <w:sz w:val="24"/>
+                <w:szCs w:val="24"/>
+              </w:rPr>
+              <w:t>khác</w:t>
+            </w:r>
+            <w:r>
+              <w:rPr>
+                <w:sz w:val="24"/>
+                <w:szCs w:val="24"/>
+              </w:rPr>
+              <w:t xml:space="preserve"> </w:t>
+            </w:r>
+            <w:r>
+              <w:rPr>
+                <w:sz w:val="24"/>
+                <w:szCs w:val="24"/>
+              </w:rPr>
+              <w:t>(tài liệu, biểu mẫu</w:t>
+            </w:r>
+            <w:r>
+              <w:rPr>
+                <w:sz w:val="24"/>
+                <w:szCs w:val="24"/>
+              </w:rPr>
+              <w:t>, công việc, .</w:t>
+            </w:r>
+            <w:r>
+              <w:rPr>
+                <w:sz w:val="24"/>
+                <w:szCs w:val="24"/>
+              </w:rPr>
+              <w:t xml:space="preserve">..) cần rõ ràng hơn về </w:t>
+            </w:r>
+            <w:r>
+              <w:rPr>
+                <w:sz w:val="24"/>
+                <w:szCs w:val="24"/>
+              </w:rPr>
+              <w:t>các hành động</w:t>
+            </w:r>
+            <w:r>
+              <w:rPr>
+                <w:sz w:val="24"/>
+                <w:szCs w:val="24"/>
+              </w:rPr>
+              <w:t xml:space="preserve"> role </w:t>
+            </w:r>
+            <w:r>
+              <w:rPr>
+                <w:sz w:val="24"/>
+                <w:szCs w:val="24"/>
+              </w:rPr>
+              <w:t xml:space="preserve">được phép thực hiện </w:t>
+            </w:r>
+            <w:r>
+              <w:rPr>
+                <w:sz w:val="24"/>
+                <w:szCs w:val="24"/>
+              </w:rPr>
+              <w:t>như là</w:t>
+            </w:r>
+            <w:r>
+              <w:rPr>
+                <w:sz w:val="24"/>
+                <w:szCs w:val="24"/>
+              </w:rPr>
+              <w:t>:</w:t>
+            </w:r>
+            <w:r>
+              <w:rPr>
+                <w:sz w:val="24"/>
+                <w:szCs w:val="24"/>
+              </w:rPr>
+              <w:t xml:space="preserve"> </w:t>
+            </w:r>
+            <w:r>
+              <w:rPr>
+                <w:sz w:val="24"/>
+                <w:szCs w:val="24"/>
+              </w:rPr>
+              <w:t>xem, thêm, sửa, xóa</w:t>
+            </w:r>
+            <w:r>
+              <w:rPr>
+                <w:sz w:val="24"/>
+                <w:szCs w:val="24"/>
+              </w:rPr>
+              <w:t>.</w:t>
             </w:r>
           </w:p>
           <w:p>
             <w:pPr>
               <w:pStyle w:val="Table0"/>
               <w:rPr>
-                <w:b/>
-                <w:bCs/>
+                <w:sz w:val="24"/>
+                <w:szCs w:val="24"/>
               </w:rPr>
             </w:pPr>
+            <w:r>
+              <w:rPr>
+                <w:sz w:val="24"/>
+                <w:szCs w:val="24"/>
+              </w:rPr>
+              <w:t>Đối với RoleAbstract</w:t>
+            </w:r>
+            <w:r>
+              <w:rPr>
+                <w:sz w:val="24"/>
+                <w:szCs w:val="24"/>
+              </w:rPr>
+              <w:t>, khi liên kết với tài nguyên giao diện (link, component)</w:t>
+            </w:r>
+            <w:r>
+              <w:rPr>
+                <w:sz w:val="24"/>
+                <w:szCs w:val="24"/>
+              </w:rPr>
+              <w:t xml:space="preserve"> </w:t>
+            </w:r>
+            <w:r>
+              <w:rPr>
+                <w:sz w:val="24"/>
+                <w:szCs w:val="24"/>
+              </w:rPr>
+              <w:t xml:space="preserve">giá trị mặc định </w:t>
+            </w:r>
+            <w:r>
+              <w:rPr>
+                <w:sz w:val="24"/>
+                <w:szCs w:val="24"/>
+              </w:rPr>
+              <w:t xml:space="preserve">cho trường này </w:t>
+            </w:r>
+            <w:r>
+              <w:rPr>
+                <w:sz w:val="24"/>
+                <w:szCs w:val="24"/>
+              </w:rPr>
+              <w:t>sẽ là NULL</w:t>
+            </w:r>
+            <w:r>
+              <w:rPr>
+                <w:sz w:val="24"/>
+                <w:szCs w:val="24"/>
+              </w:rPr>
+              <w:t xml:space="preserve">. Điều này </w:t>
+            </w:r>
+            <w:r>
+              <w:rPr>
+                <w:sz w:val="24"/>
+                <w:szCs w:val="24"/>
+              </w:rPr>
+              <w:t xml:space="preserve">không phải có nghĩa là </w:t>
+            </w:r>
+            <w:r>
+              <w:rPr>
+                <w:sz w:val="24"/>
+                <w:szCs w:val="24"/>
+              </w:rPr>
+              <w:t xml:space="preserve">RoleAbstract </w:t>
+            </w:r>
+            <w:r>
+              <w:rPr>
+                <w:sz w:val="24"/>
+                <w:szCs w:val="24"/>
+              </w:rPr>
+              <w:t xml:space="preserve">không có quyền với tài nguyên </w:t>
+            </w:r>
+            <w:r>
+              <w:rPr>
+                <w:sz w:val="24"/>
+                <w:szCs w:val="24"/>
+              </w:rPr>
+              <w:t xml:space="preserve">giao diện </w:t>
+            </w:r>
+            <w:r>
+              <w:rPr>
+                <w:sz w:val="24"/>
+                <w:szCs w:val="24"/>
+              </w:rPr>
+              <w:t xml:space="preserve">mà là không cần chia rõ ràng </w:t>
+            </w:r>
+            <w:r>
+              <w:rPr>
+                <w:sz w:val="24"/>
+                <w:szCs w:val="24"/>
+              </w:rPr>
+              <w:t>xem, thêm, sửa, xóa với tài nguyên giao diện. Giao diện là do lập trình viên lập trình, người dùng cuối không thể xóa/sửa/thêm được. VD với một link, Admin sẽ được truy cập để mở ra trang tương ứng. Như vậy là đủ (gần như chỉ cần quyền xem)</w:t>
+            </w:r>
           </w:p>
         </w:tc>
       </w:tr>
@@ -5737,7 +6575,35 @@
     </w:p>
     <w:p>
       <w:r>
-        <w:t>Bản chất giữa Role và các loại tài nguyên (Resource) có mối quan hệ nhiều – nhiều =&gt; Collection này có tính chất như một bảng trung gian có chức năng giống với collection UserRole ở trên . Privilege sẽ đảm nhận nhiệm vụ lưu các cặp dữ liệu Role – Resource (tài nguyên ở đây có thể là các trang - Link , các button trên giao diện của người dùng - Component, các biểu mẫu công việc – TaskTemplate ,… vv ).</w:t>
+        <w:t>Bản chất giữa Role và các loại tài nguyên (Resource) có mối quan hệ nhiều – nhiều</w:t>
+      </w:r>
+      <w:r>
+        <w:t>.</w:t>
+      </w:r>
+      <w:r>
+        <w:t xml:space="preserve"> Collection </w:t>
+      </w:r>
+      <w:r>
+        <w:t xml:space="preserve">Privilege </w:t>
+      </w:r>
+      <w:r>
+        <w:t xml:space="preserve">này có tính chất như một bảng trung gian có chức năng giống với collection UserRole ở trên. Privilege sẽ đảm </w:t>
+      </w:r>
+      <w:r>
+        <w:lastRenderedPageBreak/>
+        <w:t>nhận nhiệm vụ lưu các cặp dữ liệu Role – Resource (tài nguyên ở đây có thể là các trang - Link,</w:t>
+      </w:r>
+      <w:r>
+        <w:t xml:space="preserve"> </w:t>
+      </w:r>
+      <w:r>
+        <w:t>các button trên giao diện của người dùng - Component, các biểu mẫu công việc – TaskTemplate,</w:t>
+      </w:r>
+      <w:r>
+        <w:t xml:space="preserve"> </w:t>
+      </w:r>
+      <w:r>
+        <w:t>…)</w:t>
       </w:r>
     </w:p>
     <w:p>
@@ -6134,7 +7000,6 @@
         <w:pStyle w:val="Heading4"/>
       </w:pPr>
       <w:r>
-        <w:lastRenderedPageBreak/>
         <w:t xml:space="preserve">Component : </w:t>
       </w:r>
     </w:p>
@@ -6528,6 +7393,7 @@
                 <w:b/>
                 <w:bCs/>
               </w:rPr>
+              <w:lastRenderedPageBreak/>
               <w:t>Thuộc tính</w:t>
             </w:r>
           </w:p>
@@ -7005,7 +7871,6 @@
       </w:pPr>
       <w:bookmarkStart w:id="8" w:name="_Toc32671777"/>
       <w:r>
-        <w:lastRenderedPageBreak/>
         <w:t>Mô hình</w:t>
       </w:r>
       <w:bookmarkEnd w:id="8"/>
@@ -7025,7 +7890,6 @@
           <w:sz w:val="20"/>
         </w:rPr>
       </w:pPr>
-      <w:bookmarkStart w:id="9" w:name="_GoBack"/>
       <w:r>
         <w:rPr>
           <w:rFonts w:ascii="Arial" w:hAnsi="Arial"/>
@@ -7033,10 +7897,10 @@
           <w:sz w:val="20"/>
         </w:rPr>
         <w:drawing>
-          <wp:inline distT="0" distB="0" distL="0" distR="0" wp14:anchorId="13C9D0D8" wp14:editId="274320DC">
-            <wp:extent cx="5220362" cy="3218688"/>
+          <wp:inline distT="0" distB="0" distL="0" distR="0" wp14:anchorId="7E7BFC5D" wp14:editId="1E7A4C6C">
+            <wp:extent cx="5221070" cy="2914650"/>
             <wp:effectExtent l="0" t="0" r="0" b="0"/>
-            <wp:docPr id="15" name="Picture 15" descr="A picture containing text, map&#10;&#10;Description automatically generated"/>
+            <wp:docPr id="4" name="Picture 4" descr="A close up of a map&#10;&#10;Description automatically generated"/>
             <wp:cNvGraphicFramePr>
               <a:graphicFrameLocks xmlns:a="http://schemas.openxmlformats.org/drawingml/2006/main" noChangeAspect="1"/>
             </wp:cNvGraphicFramePr>
@@ -7044,11 +7908,11 @@
               <a:graphicData uri="http://schemas.openxmlformats.org/drawingml/2006/picture">
                 <pic:pic xmlns:pic="http://schemas.openxmlformats.org/drawingml/2006/picture">
                   <pic:nvPicPr>
-                    <pic:cNvPr id="15" name="Untitled Diagram (1).png"/>
+                    <pic:cNvPr id="4" name="Untitled Diagram (5).png"/>
                     <pic:cNvPicPr/>
                   </pic:nvPicPr>
                   <pic:blipFill>
-                    <a:blip r:embed="rId11"/>
+                    <a:blip r:embed="rId9"/>
                     <a:stretch>
                       <a:fillRect/>
                     </a:stretch>
@@ -7056,7 +7920,7 @@
                   <pic:spPr>
                     <a:xfrm>
                       <a:off x="0" y="0"/>
-                      <a:ext cx="5297161" cy="3266039"/>
+                      <a:ext cx="5230620" cy="2919981"/>
                     </a:xfrm>
                     <a:prstGeom prst="rect">
                       <a:avLst/>
@@ -7068,6 +7932,7 @@
           </wp:inline>
         </w:drawing>
       </w:r>
+      <w:bookmarkStart w:id="9" w:name="_GoBack"/>
       <w:bookmarkEnd w:id="9"/>
     </w:p>
     <w:p>
@@ -7104,7 +7969,7 @@
           <w:sz w:val="20"/>
         </w:rPr>
       </w:pPr>
-      <w:hyperlink r:id="rId12" w:history="1">
+      <w:hyperlink r:id="rId10" w:history="1">
         <w:r>
           <w:rPr>
             <w:rStyle w:val="Hyperlink"/>
@@ -7144,13 +8009,67 @@
     </w:p>
     <w:p>
       <w:r>
-        <w:t>Hệ thống quản lý công việc quản lý cho nhiều công ty cùng một lúc vì thế sẽ cần phải có sự phân biệt các đối tượng giữa các công ty với nhau. Vì thế mỗi một user, role, department, resource</w:t>
+        <w:t xml:space="preserve">Hệ thống quản lý công việc </w:t>
+      </w:r>
+      <w:r>
+        <w:t xml:space="preserve">sẽ </w:t>
+      </w:r>
+      <w:r>
+        <w:t>quản lý cho nhiều công ty cùng một lúc</w:t>
+      </w:r>
+      <w:r>
+        <w:t>.</w:t>
       </w:r>
       <w:r>
         <w:t xml:space="preserve"> </w:t>
       </w:r>
       <w:r>
-        <w:t xml:space="preserve">(link, component, …) sẽ có một thuộc tính là company – để xác định user, role,   department , resource đó của công ty nào. </w:t>
+        <w:t>C</w:t>
+      </w:r>
+      <w:r>
+        <w:t xml:space="preserve">ần phải </w:t>
+      </w:r>
+      <w:r>
+        <w:t>biết được</w:t>
+      </w:r>
+      <w:r>
+        <w:t xml:space="preserve"> các đối tượng </w:t>
+      </w:r>
+      <w:r>
+        <w:t>thuộc</w:t>
+      </w:r>
+      <w:r>
+        <w:t xml:space="preserve"> </w:t>
+      </w:r>
+      <w:r>
+        <w:t>về</w:t>
+      </w:r>
+      <w:r>
+        <w:t xml:space="preserve"> công ty </w:t>
+      </w:r>
+      <w:r>
+        <w:t>nào</w:t>
+      </w:r>
+      <w:r>
+        <w:t xml:space="preserve">. Vì </w:t>
+      </w:r>
+      <w:r>
+        <w:t>vậy,</w:t>
+      </w:r>
+      <w:r>
+        <w:t xml:space="preserve"> mỗi một user, role, department, resource</w:t>
+      </w:r>
+      <w:r>
+        <w:t xml:space="preserve"> </w:t>
+      </w:r>
+      <w:r>
+        <w:t xml:space="preserve">(link, component, …) sẽ có một thuộc tính là company – để xác định user, role, department, resource đó </w:t>
+      </w:r>
+      <w:r>
+        <w:t>thuộc về</w:t>
+      </w:r>
+      <w:r>
+        <w:t xml:space="preserve"> công ty nào. </w:t>
       </w:r>
     </w:p>
     <w:p>
@@ -7169,18 +8088,36 @@
         <w:rPr>
           <w:noProof/>
         </w:rPr>
-        <w:t>iữa Link (1 page) và Component (Thành phần của gian diện ) có mối liên hệ</w:t>
+        <w:t>iữa Link (1 page) và Component (Thành phần của gia</w:t>
       </w:r>
       <w:r>
         <w:rPr>
           <w:noProof/>
         </w:rPr>
+        <w:t>o</w:t>
+      </w:r>
+      <w:r>
+        <w:rPr>
+          <w:noProof/>
+        </w:rPr>
+        <w:t xml:space="preserve"> diện) có mối liên hệ</w:t>
+      </w:r>
+      <w:r>
+        <w:rPr>
+          <w:noProof/>
+        </w:rPr>
         <w:t xml:space="preserve"> One to Many</w:t>
       </w:r>
       <w:r>
         <w:rPr>
           <w:noProof/>
         </w:rPr>
+        <w:t xml:space="preserve"> </w:t>
+      </w:r>
+      <w:r>
+        <w:rPr>
+          <w:noProof/>
+        </w:rPr>
         <w:t>– 1 trang sẽ bao gồm nhiều thành phần (button, form, …) thì mối liên hệ này sẽ được biểu diễn : trong collection Link sẽ có 1 trường là components – định d</w:t>
       </w:r>
       <w:r>
@@ -7196,10 +8133,8 @@
         <w:t xml:space="preserve"> là một mảng các Id của component tương ứng với page này.</w:t>
       </w:r>
     </w:p>
-    <w:p/>
-    <w:p>
-      <w:r>
-        <w:lastRenderedPageBreak/>
+    <w:p>
+      <w:r>
         <w:t xml:space="preserve">Giữa User và Role có mối liên hệ </w:t>
       </w:r>
       <w:r>
@@ -7239,7 +8174,13 @@
         <w:t>.</w:t>
       </w:r>
       <w:r>
-        <w:t xml:space="preserve"> Cụ thể, mỗi một bản ghi trong UserRole sẽ là một cặp giá trị(user, role).</w:t>
+        <w:t xml:space="preserve"> Cụ thể, mỗi một bản ghi trong UserRole sẽ là một cặp giá trị</w:t>
+      </w:r>
+      <w:r>
+        <w:t xml:space="preserve"> </w:t>
+      </w:r>
+      <w:r>
+        <w:t>(user, role).</w:t>
       </w:r>
       <w:r>
         <w:t xml:space="preserve"> Trong model User (</w:t>
@@ -7277,7 +8218,7 @@
                     <pic:cNvPicPr/>
                   </pic:nvPicPr>
                   <pic:blipFill>
-                    <a:blip r:embed="rId13" cstate="print">
+                    <a:blip r:embed="rId11" cstate="print">
                       <a:extLst>
                         <a:ext uri="{28A0092B-C50C-407E-A947-70E740481C1C}">
                           <a14:useLocalDpi xmlns:a14="http://schemas.microsoft.com/office/drawing/2010/main" val="0"/>
@@ -7320,6 +8261,7 @@
         <w:rPr>
           <w:noProof/>
         </w:rPr>
+        <w:lastRenderedPageBreak/>
         <w:drawing>
           <wp:inline distT="0" distB="0" distL="0" distR="0" wp14:anchorId="2514E4A2" wp14:editId="141DA5EE">
             <wp:extent cx="2818765" cy="1590310"/>
@@ -7336,7 +8278,7 @@
                     <pic:cNvPicPr/>
                   </pic:nvPicPr>
                   <pic:blipFill>
-                    <a:blip r:embed="rId14" cstate="print">
+                    <a:blip r:embed="rId12" cstate="print">
                       <a:extLst>
                         <a:ext uri="{28A0092B-C50C-407E-A947-70E740481C1C}">
                           <a14:useLocalDpi xmlns:a14="http://schemas.microsoft.com/office/drawing/2010/main" val="0"/>
@@ -7373,7 +8315,31 @@
         <w:rPr>
           <w:noProof/>
         </w:rPr>
-        <w:t>Tương tự với mối liên hệ giữa role và các loại tài nguyên cũng là Many to Many (collection trung gian là  Privilege) thì sẽ có các trường ảo cho thuộc tính tương ứng để truy xuất dữ liệu giữa hai bên. Ví dụ như 1 role có quyền với nhiều trang (có trường ảo là links) , có quyền với nhiều componet (có trường ảo là components) như hình mô tả cấu trúc của Role như ở trên. Tương ứng với mỗi một loài nguyên sẽ đi kèm với một action cấp phép cho role có quyền với tài nguyên được phép làm những gì với tài nguyên đó (xem, sửa, xóa,…).</w:t>
+        <w:t>Tương tự với mối liên hệ giữa role và các loại tài nguyên cũng là Many to Many (collection trung gian là  Privilege) thì sẽ có các trường ảo cho thuộc tính tương ứng để truy xuất dữ liệu giữa hai bên. Ví dụ như 1 role có quyền với nhiều trang (có trường ảo là links), có quyền với nhiều compone</w:t>
+      </w:r>
+      <w:r>
+        <w:rPr>
+          <w:noProof/>
+        </w:rPr>
+        <w:t>n</w:t>
+      </w:r>
+      <w:r>
+        <w:rPr>
+          <w:noProof/>
+        </w:rPr>
+        <w:t>t (có trường ảo là components) như hình mô tả cấu trúc của Role như ở trên. Tương ứng với mỗi một loài nguyên sẽ đi kèm với một action cấp phép cho role có quyền với tài nguyên được phép làm những gì với tài nguyên đó (xem, sửa, xóa,</w:t>
+      </w:r>
+      <w:r>
+        <w:rPr>
+          <w:noProof/>
+        </w:rPr>
+        <w:t xml:space="preserve"> </w:t>
+      </w:r>
+      <w:r>
+        <w:rPr>
+          <w:noProof/>
+        </w:rPr>
+        <w:t>…).</w:t>
       </w:r>
     </w:p>
     <w:p>
@@ -7565,7 +8531,7 @@
                     <pic:cNvPicPr/>
                   </pic:nvPicPr>
                   <pic:blipFill>
-                    <a:blip r:embed="rId15">
+                    <a:blip r:embed="rId13">
                       <a:extLst>
                         <a:ext uri="{28A0092B-C50C-407E-A947-70E740481C1C}">
                           <a14:useLocalDpi xmlns:a14="http://schemas.microsoft.com/office/drawing/2010/main" val="0"/>
@@ -7927,7 +8893,7 @@
     </w:p>
     <w:p>
       <w:r>
-        <w:t>Tên của hằng thì tất cả chữ cái viết hoa ( VD: LOGGED, AUTHENTICATION,… )</w:t>
+        <w:t>Tên của hằng thì tất cả chữ cái viết hoa (VD: LOGGED, AUTHENTICATION,… )</w:t>
       </w:r>
     </w:p>
     <w:p/>
@@ -7957,7 +8923,7 @@
     </w:p>
     <w:p>
       <w:r>
-        <w:t xml:space="preserve">Mỗi Component lưu riêng vào 1 file ( ưu tiên dạng </w:t>
+        <w:t xml:space="preserve">Mỗi Component lưu riêng vào 1 file (ưu tiên dạng </w:t>
       </w:r>
       <w:r>
         <w:rPr>
@@ -7967,12 +8933,12 @@
         <w:t>.jsx</w:t>
       </w:r>
       <w:r>
-        <w:t xml:space="preserve"> với các file giao diện ).</w:t>
-      </w:r>
-    </w:p>
-    <w:p>
-      <w:r>
-        <w:t>Sử dụng Composition để mở rộng chức năng ( thông qua props thì một component cha có thể render ra một hoặc nhiều componet con )</w:t>
+        <w:t xml:space="preserve"> với các file giao diện).</w:t>
+      </w:r>
+    </w:p>
+    <w:p>
+      <w:r>
+        <w:t>Sử dụng Composition để mở rộng chức năng (thông qua props thì một component cha có thể render ra một hoặc nhiều componet con)</w:t>
       </w:r>
     </w:p>
     <w:p>
@@ -8005,7 +8971,7 @@
                     <pic:cNvPicPr/>
                   </pic:nvPicPr>
                   <pic:blipFill>
-                    <a:blip r:embed="rId16">
+                    <a:blip r:embed="rId14">
                       <a:extLst>
                         <a:ext uri="{28A0092B-C50C-407E-A947-70E740481C1C}">
                           <a14:useLocalDpi xmlns:a14="http://schemas.microsoft.com/office/drawing/2010/main" val="0"/>
@@ -8096,12 +9062,26 @@
     </w:p>
     <w:p>
       <w:r>
-        <w:t>Tên tệp: Sử dụng UpperCamelCase cho tên tệp</w:t>
-      </w:r>
-    </w:p>
-    <w:p>
-      <w:r>
-        <w:t>Tên tham chiếu: Sử dụng UpperCamelCase cho các thành phần React và lowerCamelCase cho các thể hiện của chúng</w:t>
+        <w:rPr>
+          <w:b/>
+          <w:bCs/>
+        </w:rPr>
+        <w:t>Tên tệp</w:t>
+      </w:r>
+      <w:r>
+        <w:t>: Sử dụng UpperCamelCase cho tên tệp</w:t>
+      </w:r>
+    </w:p>
+    <w:p>
+      <w:r>
+        <w:rPr>
+          <w:b/>
+          <w:bCs/>
+        </w:rPr>
+        <w:t>Tên tham chiếu</w:t>
+      </w:r>
+      <w:r>
+        <w:t>: Sử dụng UpperCamelCase cho các thành phần React và lowerCamelCase cho các thể hiện của chúng</w:t>
       </w:r>
     </w:p>
     <w:p>
@@ -8118,7 +9098,15 @@
       </w:r>
     </w:p>
     <w:p>
-      <w:r>
+      <w:pPr>
+        <w:rPr>
+          <w:color w:val="FF0000"/>
+        </w:rPr>
+      </w:pPr>
+      <w:r>
+        <w:rPr>
+          <w:color w:val="FF0000"/>
+        </w:rPr>
         <w:t>// sai</w:t>
       </w:r>
     </w:p>
@@ -8138,7 +9126,15 @@
       </w:r>
     </w:p>
     <w:p>
-      <w:r>
+      <w:pPr>
+        <w:rPr>
+          <w:color w:val="FF0000"/>
+        </w:rPr>
+      </w:pPr>
+      <w:r>
+        <w:rPr>
+          <w:color w:val="FF0000"/>
+        </w:rPr>
         <w:t>// sai</w:t>
       </w:r>
     </w:p>
@@ -8158,9 +9154,17 @@
         <w:t>const reservationItem = &lt;ReservationCard /&gt;;</w:t>
       </w:r>
     </w:p>
-    <w:p>
-      <w:r>
-        <w:t xml:space="preserve">Tên component: </w:t>
+    <w:p/>
+    <w:p>
+      <w:r>
+        <w:rPr>
+          <w:b/>
+          <w:bCs/>
+        </w:rPr>
+        <w:t>Tên component</w:t>
+      </w:r>
+      <w:r>
+        <w:t xml:space="preserve">: </w:t>
       </w:r>
     </w:p>
     <w:p>
@@ -8183,9 +9187,17 @@
         <w:t>Ví dụ: component/User/List -&gt; UserList</w:t>
       </w:r>
     </w:p>
-    <w:p>
-      <w:r>
-        <w:t>Tên props: Tránh dùng tên prop components Dom cho các mục đích khác</w:t>
+    <w:p/>
+    <w:p>
+      <w:r>
+        <w:rPr>
+          <w:b/>
+          <w:bCs/>
+        </w:rPr>
+        <w:t>Tên props</w:t>
+      </w:r>
+      <w:r>
+        <w:t>: Tránh dùng tên prop components Dom cho các mục đích khác</w:t>
       </w:r>
     </w:p>
     <w:p>
@@ -8195,7 +9207,13 @@
     </w:p>
     <w:p>
       <w:r>
-        <w:t xml:space="preserve">Sai: &lt;MyComponent style=”fancy”/&gt; </w:t>
+        <w:rPr>
+          <w:color w:val="FF0000"/>
+        </w:rPr>
+        <w:t>Sai</w:t>
+      </w:r>
+      <w:r>
+        <w:t xml:space="preserve">: &lt;MyComponent style=”fancy”/&gt; </w:t>
       </w:r>
     </w:p>
     <w:p>
@@ -8262,12 +9280,12 @@
     </w:p>
     <w:p>
       <w:r>
+        <w:lastRenderedPageBreak/>
         <w:t>middleware: xác thực người dùng từ request và kiểm tra, nếu thông tin là chính xác thì sẽ chuyển tiếp cho server thực hiện yêu cầu mà client gửi đến. Ngược lại nếu xác thực người dùng không hợp lệ thông báo lỗi yêu cầu của client không được server xử lý và trả về thông báo lỗi cho client.</w:t>
       </w:r>
     </w:p>
     <w:p>
       <w:r>
-        <w:lastRenderedPageBreak/>
         <w:t>models: định nghĩa các collection cho cấu trúc dữ liệu của hệ thống.</w:t>
       </w:r>
     </w:p>
@@ -8298,17 +9316,23 @@
     </w:p>
     <w:p>
       <w:r>
-        <w:t>route.js: định nghĩa các đường định tuyến, các  API cho từng dịch vụ của hệ thống mà người dùng ( client ) sẽ gọi để yêu cầu sử dụng dịch vụ. Có thể lồng thêm middleware nhằm thực hiện nhiệm vụ xác thực người dùng trước khi request được chuyển tiếp sang cho controller.</w:t>
-      </w:r>
-    </w:p>
-    <w:p>
-      <w:r>
-        <w:t>controller.js: nhận các request của người dùng và gọi đến các dịch vụ ( service ) để xử lý dữ liệu và trả về ( response ) cho người dùng ( client ).</w:t>
-      </w:r>
-    </w:p>
-    <w:p>
-      <w:r>
-        <w:t>service.js: chứa các service ( dịch vụ ) – nhận dữ liệu đầu vào, xử lý yêu cầu và đưa ra kết quả đầu ra. Mỗi một hàm trong trong service chỉ nên thực hiện một chức năng duy nhất.</w:t>
+        <w:t>route.js: định nghĩa các đường định tuyến, các  API cho từng dịch vụ của hệ thống mà người dùng (client  sẽ gọi để yêu cầu sử dụng dịch vụ. Có thể lồng thêm middleware nhằm thực hiện nhiệm vụ xác thực người dùng trước khi request được chuyển tiếp sang cho controller.</w:t>
+      </w:r>
+    </w:p>
+    <w:p>
+      <w:r>
+        <w:t>controller.js: nhận các request của người dùng và gọi đến các dịch vụ (service) để xử lý dữ liệu và trả về (response</w:t>
+      </w:r>
+      <w:r>
+        <w:t>)</w:t>
+      </w:r>
+      <w:r>
+        <w:t xml:space="preserve"> cho người dùng (client).</w:t>
+      </w:r>
+    </w:p>
+    <w:p>
+      <w:r>
+        <w:t>service.js: chứa các service (dịch vụ) – nhận dữ liệu đầu vào, xử lý yêu cầu và đưa ra kết quả đầu ra. Mỗi một hàm trong trong service chỉ nên thực hiện một chức năng duy nhất.</w:t>
       </w:r>
     </w:p>
     <w:p>
@@ -8334,11 +9358,20 @@
     </w:p>
     <w:p>
       <w:r>
-        <w:t xml:space="preserve">Bước 1:Tạo một thư mục cho module cần xây dựng trong thư mục server/modules. Cấu trúc của module sẽ giống với module mẫu _sample-module. Ngoài ra trong quá trình lập trình có thể bổ sung thêm các file khác ( ngoài 4 file mẫu trong thư mục _sample-module ) . Ví dụ: valition – nhằm mục đích kiểm tra dữ liệu đầu vào do client người đến trước khi </w:t>
-      </w:r>
-      <w:r>
         <w:lastRenderedPageBreak/>
-        <w:t>cho xử lý. Lưu ý rằng với những module có khối lượng lớn thì ta sẽ chia nhỏ thành những module con và những module con này sẽ có cấu trúc giống với thư mục _sample-module.</w:t>
+        <w:t>Bước 1:</w:t>
+      </w:r>
+      <w:r>
+        <w:t xml:space="preserve"> </w:t>
+      </w:r>
+      <w:r>
+        <w:t>Tạo một thư mục cho module cần xây dựng trong thư mục server/modules. Cấu trúc của module sẽ giống với module mẫu _sample-module. Ngoài ra trong quá trình lập trình có thể bổ sung thêm các file khác (ngoài 4 file mẫu trong thư mục _sample-module) . Ví dụ: vali</w:t>
+      </w:r>
+      <w:r>
+        <w:t>da</w:t>
+      </w:r>
+      <w:r>
+        <w:t>tion – nhằm mục đích kiểm tra dữ liệu đầu vào do client người đến trước khi cho xử lý. Lưu ý rằng với những module có khối lượng lớn thì ta sẽ chia nhỏ thành những module con và những module con này sẽ có cấu trúc giống với thư mục _sample-module.</w:t>
       </w:r>
     </w:p>
     <w:p>
@@ -8348,17 +9381,23 @@
     </w:p>
     <w:p>
       <w:r>
-        <w:t>Bước 3: Viết mã nguồn cho file controller.js . Tại đây controller nhận dữ liệu đầu vào qua request ( req ) được gửi đến từ bên client và truyền đến cho service để thực hiện xử lý dữ liệu. Controller có thể gọi đến các dịch vụ của chính module hiện tại hoặc có thể gọi thêm các service từ các module khác. Cuối cùng là trả về dữ liệu cho người dùng qua response ( res ).</w:t>
-      </w:r>
-    </w:p>
-    <w:p>
-      <w:r>
-        <w:t>Bước 4: Viết mã nguồn cho file route.js . Tạo ra các API tương ứng với từng chức năng của module.</w:t>
-      </w:r>
-    </w:p>
-    <w:p>
-      <w:r>
-        <w:t>Bước 5: Import route của module vừa xây dựng vào file chạy ( index.js ) của bên server.</w:t>
+        <w:t xml:space="preserve">Bước 3: Viết mã nguồn cho file controller.js . Tại đây controller nhận dữ liệu đầu vào qua request </w:t>
+      </w:r>
+      <w:r>
+        <w:t>(</w:t>
+      </w:r>
+      <w:r>
+        <w:t>req) được gửi đến từ bên client và truyền đến cho service để thực hiện xử lý dữ liệu. Controller có thể gọi đến các dịch vụ của chính module hiện tại hoặc có thể gọi thêm các service từ các module khác. Cuối cùng là trả về dữ liệu cho người dùng qua response (res).</w:t>
+      </w:r>
+    </w:p>
+    <w:p>
+      <w:r>
+        <w:t>Bước 4: Viết mã nguồn cho file route.js. Tạo ra các API tương ứng với từng chức năng của module.</w:t>
+      </w:r>
+    </w:p>
+    <w:p>
+      <w:r>
+        <w:t>Bước 5: Import route của module vừa xây dựng vào file chạy (index.js) của bên server.</w:t>
       </w:r>
     </w:p>
     <w:p/>
@@ -8369,7 +9408,13 @@
     </w:p>
     <w:p>
       <w:r>
-        <w:t xml:space="preserve">Vì module quản lý user là một module con trong module cha là quản lý hệ thống của SuperAdmin của 1 công ty -&gt; tạo cấu trúc thư mục như hình: </w:t>
+        <w:t xml:space="preserve">Vì module quản lý user là một module con trong module cha là quản lý hệ thống của SuperAdmin của 1 công ty </w:t>
+      </w:r>
+      <w:r>
+        <w:sym w:font="Wingdings" w:char="F0E0"/>
+      </w:r>
+      <w:r>
+        <w:t xml:space="preserve"> tạo cấu trúc thư mục như hình: </w:t>
       </w:r>
     </w:p>
     <w:p>
@@ -8377,11 +9422,12 @@
         <w:rPr>
           <w:noProof/>
         </w:rPr>
+        <w:lastRenderedPageBreak/>
         <w:drawing>
-          <wp:inline distT="0" distB="0" distL="0" distR="0" wp14:anchorId="3B097461" wp14:editId="74C2843B">
-            <wp:extent cx="2952349" cy="1380392"/>
-            <wp:effectExtent l="0" t="0" r="635" b="0"/>
-            <wp:docPr id="13" name="Picture 13" descr="A screenshot of a cell phone&#10;&#10;Description automatically generated"/>
+          <wp:inline distT="0" distB="0" distL="0" distR="0" wp14:anchorId="23AD51C6" wp14:editId="7FEFA322">
+            <wp:extent cx="4507865" cy="2534285"/>
+            <wp:effectExtent l="0" t="0" r="0" b="0"/>
+            <wp:docPr id="9" name="Picture 9" descr="A screenshot of a video game&#10;&#10;Description automatically generated"/>
             <wp:cNvGraphicFramePr>
               <a:graphicFrameLocks xmlns:a="http://schemas.openxmlformats.org/drawingml/2006/main" noChangeAspect="1"/>
             </wp:cNvGraphicFramePr>
@@ -8389,17 +9435,11 @@
               <a:graphicData uri="http://schemas.openxmlformats.org/drawingml/2006/picture">
                 <pic:pic xmlns:pic="http://schemas.openxmlformats.org/drawingml/2006/picture">
                   <pic:nvPicPr>
-                    <pic:cNvPr id="13" name="1.png"/>
+                    <pic:cNvPr id="9" name="1.png"/>
                     <pic:cNvPicPr/>
                   </pic:nvPicPr>
                   <pic:blipFill>
-                    <a:blip r:embed="rId17">
-                      <a:extLst>
-                        <a:ext uri="{28A0092B-C50C-407E-A947-70E740481C1C}">
-                          <a14:useLocalDpi xmlns:a14="http://schemas.microsoft.com/office/drawing/2010/main" val="0"/>
-                        </a:ext>
-                      </a:extLst>
-                    </a:blip>
+                    <a:blip r:embed="rId15"/>
                     <a:stretch>
                       <a:fillRect/>
                     </a:stretch>
@@ -8407,7 +9447,7 @@
                   <pic:spPr>
                     <a:xfrm>
                       <a:off x="0" y="0"/>
-                      <a:ext cx="3010914" cy="1407775"/>
+                      <a:ext cx="4507865" cy="2534285"/>
                     </a:xfrm>
                     <a:prstGeom prst="rect">
                       <a:avLst/>
@@ -8422,23 +9462,20 @@
     </w:p>
     <w:p>
       <w:r>
-        <w:t xml:space="preserve">Tiếp theo,  trong file user.service.js tạo hàm get() – lấy thông tin của tất cả user trong công ty được chọn. Hàm get() nhận đầu vào là Id của công ty được chọn và search trong collection User tất cả những user có </w:t>
-      </w:r>
-      <w:r>
+        <w:t>Tiếp theo, trong file user.service.js tạo hàm get() – lấy thông tin của tất cả user trong công ty được chọn. Hàm get() nhận đầu vào là Id của công ty được chọn và search trong collection User tất cả những user có company bằng Id của công ty được truyền vào. Cụ thể: find() sẽ tìm kiếm tất cả nhưng document trong collection User với điều kiện là company là tham số nhận được, select() sẽ tùy chọn những thuộc tính của user sẽ được lấy ra trong quá trình truy vấn, populate – truy vấn tất cả các roles mà user có  thông qua trường ảo roles được thiết lập mối quan hệ Many to Many giữa collection User và Role, cộng với đó là thông về thông tin mà user đó đang làm việc. Kết quả trả về là một mảng những user.</w:t>
+      </w:r>
+    </w:p>
+    <w:p>
+      <w:r>
+        <w:rPr>
+          <w:noProof/>
+        </w:rPr>
         <w:lastRenderedPageBreak/>
-        <w:t>company bằng Id của công ty được truyền vào. Cụ thể: find() sẽ tìm kiếm tất cả nhưng document trong collection User với điều kiện là company là tham số nhận được, select() sẽ tùy chọn những thuộc tính của user sẽ được lấy ra trong quá trình truy vấn, populate – truy vấn tất cả các roles mà user có  thông qua trường ảo roles được thiết lập mối quan hệ Many to Many giữa collection User và Role, cộng với đó là thông về thông tin mà user đó đang làm việc. Kết quả trả về là một mảng những user.</w:t>
-      </w:r>
-    </w:p>
-    <w:p>
-      <w:r>
-        <w:rPr>
-          <w:noProof/>
-        </w:rPr>
         <w:drawing>
-          <wp:inline distT="0" distB="0" distL="0" distR="0" wp14:anchorId="6557AE7D" wp14:editId="6FCDD057">
-            <wp:extent cx="4831552" cy="1863969"/>
-            <wp:effectExtent l="0" t="0" r="7620" b="3175"/>
-            <wp:docPr id="16" name="Picture 16" descr="Screen of a cell phone&#10;&#10;Description automatically generated"/>
+          <wp:inline distT="0" distB="0" distL="0" distR="0" wp14:anchorId="58A1AEE5" wp14:editId="239424AC">
+            <wp:extent cx="4507865" cy="2534285"/>
+            <wp:effectExtent l="0" t="0" r="0" b="0"/>
+            <wp:docPr id="10" name="Picture 10" descr="A screenshot of a computer screen&#10;&#10;Description automatically generated"/>
             <wp:cNvGraphicFramePr>
               <a:graphicFrameLocks xmlns:a="http://schemas.openxmlformats.org/drawingml/2006/main" noChangeAspect="1"/>
             </wp:cNvGraphicFramePr>
@@ -8446,17 +9483,11 @@
               <a:graphicData uri="http://schemas.openxmlformats.org/drawingml/2006/picture">
                 <pic:pic xmlns:pic="http://schemas.openxmlformats.org/drawingml/2006/picture">
                   <pic:nvPicPr>
-                    <pic:cNvPr id="16" name="1.png"/>
+                    <pic:cNvPr id="10" name="1.png"/>
                     <pic:cNvPicPr/>
                   </pic:nvPicPr>
                   <pic:blipFill>
-                    <a:blip r:embed="rId18">
-                      <a:extLst>
-                        <a:ext uri="{28A0092B-C50C-407E-A947-70E740481C1C}">
-                          <a14:useLocalDpi xmlns:a14="http://schemas.microsoft.com/office/drawing/2010/main" val="0"/>
-                        </a:ext>
-                      </a:extLst>
-                    </a:blip>
+                    <a:blip r:embed="rId16"/>
                     <a:stretch>
                       <a:fillRect/>
                     </a:stretch>
@@ -8464,7 +9495,7 @@
                   <pic:spPr>
                     <a:xfrm>
                       <a:off x="0" y="0"/>
-                      <a:ext cx="4939905" cy="1905770"/>
+                      <a:ext cx="4507865" cy="2534285"/>
                     </a:xfrm>
                     <a:prstGeom prst="rect">
                       <a:avLst/>
@@ -8508,10 +9539,10 @@
           <w:noProof/>
         </w:rPr>
         <w:drawing>
-          <wp:inline distT="0" distB="0" distL="0" distR="0" wp14:anchorId="45BE9F21" wp14:editId="3CEB82D7">
-            <wp:extent cx="4834200" cy="1888231"/>
-            <wp:effectExtent l="0" t="0" r="5080" b="0"/>
-            <wp:docPr id="18" name="Picture 18" descr="A close up of a screen&#10;&#10;Description automatically generated"/>
+          <wp:inline distT="0" distB="0" distL="0" distR="0" wp14:anchorId="272C8DAB" wp14:editId="0F5D5EB7">
+            <wp:extent cx="4507865" cy="2534285"/>
+            <wp:effectExtent l="0" t="0" r="0" b="0"/>
+            <wp:docPr id="27" name="Picture 27" descr="A screenshot of a computer screen&#10;&#10;Description automatically generated"/>
             <wp:cNvGraphicFramePr>
               <a:graphicFrameLocks xmlns:a="http://schemas.openxmlformats.org/drawingml/2006/main" noChangeAspect="1"/>
             </wp:cNvGraphicFramePr>
@@ -8519,17 +9550,11 @@
               <a:graphicData uri="http://schemas.openxmlformats.org/drawingml/2006/picture">
                 <pic:pic xmlns:pic="http://schemas.openxmlformats.org/drawingml/2006/picture">
                   <pic:nvPicPr>
-                    <pic:cNvPr id="18" name="1.png"/>
+                    <pic:cNvPr id="27" name="1.png"/>
                     <pic:cNvPicPr/>
                   </pic:nvPicPr>
                   <pic:blipFill>
-                    <a:blip r:embed="rId19">
-                      <a:extLst>
-                        <a:ext uri="{28A0092B-C50C-407E-A947-70E740481C1C}">
-                          <a14:useLocalDpi xmlns:a14="http://schemas.microsoft.com/office/drawing/2010/main" val="0"/>
-                        </a:ext>
-                      </a:extLst>
-                    </a:blip>
+                    <a:blip r:embed="rId17"/>
                     <a:stretch>
                       <a:fillRect/>
                     </a:stretch>
@@ -8537,7 +9562,7 @@
                   <pic:spPr>
                     <a:xfrm>
                       <a:off x="0" y="0"/>
-                      <a:ext cx="4996793" cy="1951740"/>
+                      <a:ext cx="4507865" cy="2534285"/>
                     </a:xfrm>
                     <a:prstGeom prst="rect">
                       <a:avLst/>
@@ -8556,7 +9581,13 @@
       </w:r>
       <w:r>
         <w:lastRenderedPageBreak/>
-        <w:t>có được gửi bởi một tài khoản đã được hay không – thông qua middleware auth.</w:t>
+        <w:t>có được gửi bởi một tài khoản đã được</w:t>
+      </w:r>
+      <w:r>
+        <w:t xml:space="preserve"> xác thực </w:t>
+      </w:r>
+      <w:r>
+        <w:t>– thông qua middleware auth.</w:t>
       </w:r>
     </w:p>
     <w:p>
@@ -8565,10 +9596,10 @@
           <w:noProof/>
         </w:rPr>
         <w:drawing>
-          <wp:inline distT="0" distB="0" distL="0" distR="0" wp14:anchorId="32074161" wp14:editId="5B6406D2">
-            <wp:extent cx="4868214" cy="2215661"/>
-            <wp:effectExtent l="0" t="0" r="8890" b="0"/>
-            <wp:docPr id="19" name="Picture 19" descr="A black and silver text on a screen&#10;&#10;Description automatically generated"/>
+          <wp:inline distT="0" distB="0" distL="0" distR="0" wp14:anchorId="74BD9282" wp14:editId="6A762C31">
+            <wp:extent cx="4507865" cy="2534285"/>
+            <wp:effectExtent l="0" t="0" r="0" b="0"/>
+            <wp:docPr id="26" name="Picture 26" descr="A screenshot of a computer screen&#10;&#10;Description automatically generated"/>
             <wp:cNvGraphicFramePr>
               <a:graphicFrameLocks xmlns:a="http://schemas.openxmlformats.org/drawingml/2006/main" noChangeAspect="1"/>
             </wp:cNvGraphicFramePr>
@@ -8576,17 +9607,11 @@
               <a:graphicData uri="http://schemas.openxmlformats.org/drawingml/2006/picture">
                 <pic:pic xmlns:pic="http://schemas.openxmlformats.org/drawingml/2006/picture">
                   <pic:nvPicPr>
-                    <pic:cNvPr id="19" name="1.png"/>
+                    <pic:cNvPr id="26" name="1.png"/>
                     <pic:cNvPicPr/>
                   </pic:nvPicPr>
                   <pic:blipFill>
-                    <a:blip r:embed="rId20">
-                      <a:extLst>
-                        <a:ext uri="{28A0092B-C50C-407E-A947-70E740481C1C}">
-                          <a14:useLocalDpi xmlns:a14="http://schemas.microsoft.com/office/drawing/2010/main" val="0"/>
-                        </a:ext>
-                      </a:extLst>
-                    </a:blip>
+                    <a:blip r:embed="rId18"/>
                     <a:stretch>
                       <a:fillRect/>
                     </a:stretch>
@@ -8594,7 +9619,7 @@
                   <pic:spPr>
                     <a:xfrm>
                       <a:off x="0" y="0"/>
-                      <a:ext cx="5015488" cy="2282689"/>
+                      <a:ext cx="4507865" cy="2534285"/>
                     </a:xfrm>
                     <a:prstGeom prst="rect">
                       <a:avLst/>
@@ -8612,16 +9637,17 @@
         <w:t>Cuối cùng là import route của module quản lý user vào file index.js</w:t>
       </w:r>
     </w:p>
+    <w:p/>
     <w:p>
       <w:r>
         <w:rPr>
           <w:noProof/>
         </w:rPr>
         <w:drawing>
-          <wp:inline distT="0" distB="0" distL="0" distR="0" wp14:anchorId="2766854D" wp14:editId="23149ABD">
-            <wp:extent cx="4844440" cy="2320681"/>
-            <wp:effectExtent l="0" t="0" r="0" b="3810"/>
-            <wp:docPr id="20" name="Picture 20" descr="A black and silver text on a screen&#10;&#10;Description automatically generated"/>
+          <wp:inline distT="0" distB="0" distL="0" distR="0" wp14:anchorId="30F091EE" wp14:editId="38E9789E">
+            <wp:extent cx="4507865" cy="2534285"/>
+            <wp:effectExtent l="0" t="0" r="0" b="0"/>
+            <wp:docPr id="28" name="Picture 28" descr="A screenshot of a computer screen&#10;&#10;Description automatically generated"/>
             <wp:cNvGraphicFramePr>
               <a:graphicFrameLocks xmlns:a="http://schemas.openxmlformats.org/drawingml/2006/main" noChangeAspect="1"/>
             </wp:cNvGraphicFramePr>
@@ -8629,17 +9655,11 @@
               <a:graphicData uri="http://schemas.openxmlformats.org/drawingml/2006/picture">
                 <pic:pic xmlns:pic="http://schemas.openxmlformats.org/drawingml/2006/picture">
                   <pic:nvPicPr>
-                    <pic:cNvPr id="20" name="1.png"/>
+                    <pic:cNvPr id="28" name="1.png"/>
                     <pic:cNvPicPr/>
                   </pic:nvPicPr>
                   <pic:blipFill>
-                    <a:blip r:embed="rId21" cstate="print">
-                      <a:extLst>
-                        <a:ext uri="{28A0092B-C50C-407E-A947-70E740481C1C}">
-                          <a14:useLocalDpi xmlns:a14="http://schemas.microsoft.com/office/drawing/2010/main" val="0"/>
-                        </a:ext>
-                      </a:extLst>
-                    </a:blip>
+                    <a:blip r:embed="rId19"/>
                     <a:stretch>
                       <a:fillRect/>
                     </a:stretch>
@@ -8647,7 +9667,7 @@
                   <pic:spPr>
                     <a:xfrm>
                       <a:off x="0" y="0"/>
-                      <a:ext cx="5064168" cy="2425940"/>
+                      <a:ext cx="4507865" cy="2534285"/>
                     </a:xfrm>
                     <a:prstGeom prst="rect">
                       <a:avLst/>
@@ -8667,10 +9687,10 @@
         </w:rPr>
         <w:lastRenderedPageBreak/>
         <w:drawing>
-          <wp:inline distT="0" distB="0" distL="0" distR="0" wp14:anchorId="68810E3D" wp14:editId="3A0C223C">
-            <wp:extent cx="4824499" cy="2136140"/>
+          <wp:inline distT="0" distB="0" distL="0" distR="0" wp14:anchorId="191B1955" wp14:editId="0E9A6F00">
+            <wp:extent cx="4507865" cy="2534285"/>
             <wp:effectExtent l="0" t="0" r="0" b="0"/>
-            <wp:docPr id="21" name="Picture 21"/>
+            <wp:docPr id="29" name="Picture 29" descr="A screenshot of a computer screen&#10;&#10;Description automatically generated"/>
             <wp:cNvGraphicFramePr>
               <a:graphicFrameLocks xmlns:a="http://schemas.openxmlformats.org/drawingml/2006/main" noChangeAspect="1"/>
             </wp:cNvGraphicFramePr>
@@ -8678,17 +9698,11 @@
               <a:graphicData uri="http://schemas.openxmlformats.org/drawingml/2006/picture">
                 <pic:pic xmlns:pic="http://schemas.openxmlformats.org/drawingml/2006/picture">
                   <pic:nvPicPr>
-                    <pic:cNvPr id="21" name="1.png"/>
+                    <pic:cNvPr id="29" name="1.png"/>
                     <pic:cNvPicPr/>
                   </pic:nvPicPr>
                   <pic:blipFill>
-                    <a:blip r:embed="rId22">
-                      <a:extLst>
-                        <a:ext uri="{28A0092B-C50C-407E-A947-70E740481C1C}">
-                          <a14:useLocalDpi xmlns:a14="http://schemas.microsoft.com/office/drawing/2010/main" val="0"/>
-                        </a:ext>
-                      </a:extLst>
-                    </a:blip>
+                    <a:blip r:embed="rId20"/>
                     <a:stretch>
                       <a:fillRect/>
                     </a:stretch>
@@ -8696,7 +9710,7 @@
                   <pic:spPr>
                     <a:xfrm>
                       <a:off x="0" y="0"/>
-                      <a:ext cx="4941132" cy="2187781"/>
+                      <a:ext cx="4507865" cy="2534285"/>
                     </a:xfrm>
                     <a:prstGeom prst="rect">
                       <a:avLst/>
@@ -8709,7 +9723,6 @@
         </w:drawing>
       </w:r>
     </w:p>
-    <w:p/>
     <w:p>
       <w:r>
         <w:t xml:space="preserve">Để test dữ liệu nhận được khi gọi API , ta sử dùng phần mềm </w:t>
@@ -8767,7 +9780,7 @@
                     <pic:cNvPicPr/>
                   </pic:nvPicPr>
                   <pic:blipFill>
-                    <a:blip r:embed="rId23">
+                    <a:blip r:embed="rId21">
                       <a:extLst>
                         <a:ext uri="{28A0092B-C50C-407E-A947-70E740481C1C}">
                           <a14:useLocalDpi xmlns:a14="http://schemas.microsoft.com/office/drawing/2010/main" val="0"/>
@@ -8821,7 +9834,7 @@
     </w:p>
     <w:p>
       <w:r>
-        <w:t xml:space="preserve">common-components: chứa các component về giao diện được tái sử dụng – có thể được gọi đến từ các module ( ví dụ : modal, form, thẻ input, …vv ) </w:t>
+        <w:t xml:space="preserve">common-components: chứa các component về giao diện được tái sử dụng – có thể được gọi đến từ các module (ví dụ: modal, form, thẻ input, …) </w:t>
       </w:r>
     </w:p>
     <w:p>
@@ -8831,12 +9844,12 @@
     </w:p>
     <w:p>
       <w:r>
+        <w:t>modules: chứa các module tương ứng với các module của bên server. Mỗi một module của bên client sẽ bao gồm hai phần chính:</w:t>
+      </w:r>
+    </w:p>
+    <w:p>
+      <w:r>
         <w:lastRenderedPageBreak/>
-        <w:t>modules: chứa các module tương ứng với các module của bên server. Mỗi một module của bên client sẽ bao gồm hai phần chính:</w:t>
-      </w:r>
-    </w:p>
-    <w:p>
-      <w:r>
         <w:t xml:space="preserve">components – giao diện của module, chứa các file </w:t>
       </w:r>
       <w:r>
@@ -8901,12 +9914,13 @@
     </w:p>
     <w:p>
       <w:r>
-        <w:t>Mã nguồn cho chức năng này nằm trong module QL user : src/super-admin-management/manage-user</w:t>
-      </w:r>
-    </w:p>
-    <w:p>
-      <w:r>
-        <w:t>Đầu tiên,vào thư mục redux của phần manage-user, trong file service.js ta sẽ viết chức năng lấy thông tin của tất cả người dùng trong một công ty:</w:t>
+        <w:t xml:space="preserve">Mã nguồn cho chức năng này nằm trong module </w:t>
+      </w:r>
+      <w:r>
+        <w:t>quản lý người dùng</w:t>
+      </w:r>
+      <w:r>
+        <w:t xml:space="preserve">: </w:t>
       </w:r>
     </w:p>
     <w:p>
@@ -8914,12 +9928,11 @@
         <w:rPr>
           <w:noProof/>
         </w:rPr>
-        <w:lastRenderedPageBreak/>
         <w:drawing>
-          <wp:inline distT="0" distB="0" distL="0" distR="0" wp14:anchorId="56AD2633" wp14:editId="4B9F5AAD">
-            <wp:extent cx="5372100" cy="2646448"/>
-            <wp:effectExtent l="0" t="0" r="0" b="1905"/>
-            <wp:docPr id="12" name="Picture 12" descr="A screenshot of a computer&#10;&#10;Description automatically generated"/>
+          <wp:inline distT="0" distB="0" distL="0" distR="0" wp14:anchorId="608EB57E" wp14:editId="160EC475">
+            <wp:extent cx="4507865" cy="2534285"/>
+            <wp:effectExtent l="0" t="0" r="0" b="0"/>
+            <wp:docPr id="30" name="Picture 30" descr="A screenshot of a computer screen&#10;&#10;Description automatically generated"/>
             <wp:cNvGraphicFramePr>
               <a:graphicFrameLocks xmlns:a="http://schemas.openxmlformats.org/drawingml/2006/main" noChangeAspect="1"/>
             </wp:cNvGraphicFramePr>
@@ -8927,17 +9940,11 @@
               <a:graphicData uri="http://schemas.openxmlformats.org/drawingml/2006/picture">
                 <pic:pic xmlns:pic="http://schemas.openxmlformats.org/drawingml/2006/picture">
                   <pic:nvPicPr>
-                    <pic:cNvPr id="12" name="roles.png"/>
+                    <pic:cNvPr id="30" name="1.png"/>
                     <pic:cNvPicPr/>
                   </pic:nvPicPr>
                   <pic:blipFill>
-                    <a:blip r:embed="rId24">
-                      <a:extLst>
-                        <a:ext uri="{28A0092B-C50C-407E-A947-70E740481C1C}">
-                          <a14:useLocalDpi xmlns:a14="http://schemas.microsoft.com/office/drawing/2010/main" val="0"/>
-                        </a:ext>
-                      </a:extLst>
-                    </a:blip>
+                    <a:blip r:embed="rId22"/>
                     <a:stretch>
                       <a:fillRect/>
                     </a:stretch>
@@ -8945,7 +9952,7 @@
                   <pic:spPr>
                     <a:xfrm>
                       <a:off x="0" y="0"/>
-                      <a:ext cx="5416335" cy="2668239"/>
+                      <a:ext cx="4507865" cy="2534285"/>
                     </a:xfrm>
                     <a:prstGeom prst="rect">
                       <a:avLst/>
@@ -8960,94 +9967,14 @@
     </w:p>
     <w:p>
       <w:r>
-        <w:t xml:space="preserve">Tương ứng với API ở bên server là </w:t>
-      </w:r>
-      <w:r>
-        <w:rPr>
-          <w:i/>
-          <w:iCs/>
-          <w:color w:val="31849B" w:themeColor="accent5" w:themeShade="BF"/>
-        </w:rPr>
-        <w:t>/user</w:t>
-      </w:r>
-      <w:r>
-        <w:rPr>
-          <w:color w:val="31849B" w:themeColor="accent5" w:themeShade="BF"/>
-        </w:rPr>
-        <w:t xml:space="preserve"> </w:t>
-      </w:r>
-      <w:r>
-        <w:t>với ta truyền vào option có định dạng là :</w:t>
-      </w:r>
-    </w:p>
-    <w:p>
-      <w:r>
-        <w:t>{</w:t>
-      </w:r>
-    </w:p>
-    <w:p>
-      <w:r>
-        <w:tab/>
-        <w:t>url – đường dẫn tương ứng với API,</w:t>
-      </w:r>
-    </w:p>
-    <w:p>
-      <w:r>
-        <w:tab/>
-        <w:t>method – phương thức gọi ( cụ thể trường hợp ở đây là GET ),</w:t>
-      </w:r>
-    </w:p>
-    <w:p>
-      <w:r>
-        <w:t>headers – phần headers của http Request ta gửi kèm token xác thực người dùng – để middlware của bên server xác thực user nào vừa gửi yêu cầu.Trong token – nhận được sau khi login và lưu trong localStorage có chứa các thông tin về user đã được mã hóa,bao gồm như tên, email, roles,...và đi kèm là thông tin về công ty mà user đó đang làm việc – Id của công ty dùng để thực hiện lệnh truy vấn sẽ được lấy ra từ trong token này do client gửi lên.</w:t>
-      </w:r>
-    </w:p>
-    <w:p>
-      <w:r>
-        <w:t>data – với những method của yêu cầu thêm, sửa dữ liệu như POST, PATCH thì đây là phần chứa dữ liệu mà client muốn gửi đến server để chỉnh sửa data trong DB. Ở đây GET không yêu cầu chỉnh sửa mà chỉ trích xuất dữ liệu nên phần này là không cần thiết.</w:t>
-      </w:r>
-    </w:p>
-    <w:p>
-      <w:r>
-        <w:t>}</w:t>
-      </w:r>
-    </w:p>
-    <w:p>
-      <w:r>
-        <w:t xml:space="preserve">Có hai cách để client có thể thực hiện được lời gọi đến API của server là sử dụng </w:t>
-      </w:r>
-      <w:r>
-        <w:rPr>
-          <w:color w:val="FF0000"/>
-        </w:rPr>
-        <w:t xml:space="preserve">axios </w:t>
-      </w:r>
-      <w:r>
-        <w:t xml:space="preserve">hoặc </w:t>
-      </w:r>
-      <w:r>
-        <w:rPr>
-          <w:color w:val="943634" w:themeColor="accent2" w:themeShade="BF"/>
-        </w:rPr>
-        <w:t xml:space="preserve">fetch </w:t>
-      </w:r>
-      <w:r>
-        <w:t xml:space="preserve">đều được. Ở đây chúng ta sử dụng </w:t>
-      </w:r>
-      <w:r>
-        <w:rPr>
-          <w:color w:val="FF0000"/>
-        </w:rPr>
-        <w:t>axios</w:t>
-      </w:r>
-      <w:r>
-        <w:t>.</w:t>
-      </w:r>
-    </w:p>
-    <w:p>
-      <w:r>
         <w:lastRenderedPageBreak/>
-        <w:t xml:space="preserve">Sau khi viết xong service ta chuyển đến file constants.js để định nghĩa hành động cho yêu cầu lấy tất cả user trong công ty. </w:t>
+        <w:t>Đầu tiên,vào thư mục redux</w:t>
+      </w:r>
+      <w:r>
+        <w:t>,</w:t>
+      </w:r>
+      <w:r>
+        <w:t xml:space="preserve"> trong file service.js ta sẽ viết chức năng lấy thông tin của tất cả người dùng trong một công ty:</w:t>
       </w:r>
     </w:p>
     <w:p>
@@ -9056,10 +9983,10 @@
           <w:noProof/>
         </w:rPr>
         <w:drawing>
-          <wp:inline distT="0" distB="0" distL="0" distR="0" wp14:anchorId="3B668B1F" wp14:editId="67F3E9CB">
-            <wp:extent cx="5377868" cy="2584939"/>
-            <wp:effectExtent l="0" t="0" r="0" b="6350"/>
-            <wp:docPr id="14" name="Picture 14" descr="A screenshot of a computer screen&#10;&#10;Description automatically generated"/>
+          <wp:inline distT="0" distB="0" distL="0" distR="0" wp14:anchorId="45B854EA" wp14:editId="5708B2EC">
+            <wp:extent cx="4507865" cy="2534285"/>
+            <wp:effectExtent l="0" t="0" r="0" b="0"/>
+            <wp:docPr id="31" name="Picture 31" descr="A screenshot of a computer&#10;&#10;Description automatically generated"/>
             <wp:cNvGraphicFramePr>
               <a:graphicFrameLocks xmlns:a="http://schemas.openxmlformats.org/drawingml/2006/main" noChangeAspect="1"/>
             </wp:cNvGraphicFramePr>
@@ -9067,17 +9994,11 @@
               <a:graphicData uri="http://schemas.openxmlformats.org/drawingml/2006/picture">
                 <pic:pic xmlns:pic="http://schemas.openxmlformats.org/drawingml/2006/picture">
                   <pic:nvPicPr>
-                    <pic:cNvPr id="14" name="roles.png"/>
+                    <pic:cNvPr id="31" name="1.png"/>
                     <pic:cNvPicPr/>
                   </pic:nvPicPr>
                   <pic:blipFill>
-                    <a:blip r:embed="rId25" cstate="print">
-                      <a:extLst>
-                        <a:ext uri="{28A0092B-C50C-407E-A947-70E740481C1C}">
-                          <a14:useLocalDpi xmlns:a14="http://schemas.microsoft.com/office/drawing/2010/main" val="0"/>
-                        </a:ext>
-                      </a:extLst>
-                    </a:blip>
+                    <a:blip r:embed="rId23"/>
                     <a:stretch>
                       <a:fillRect/>
                     </a:stretch>
@@ -9085,7 +10006,7 @@
                   <pic:spPr>
                     <a:xfrm>
                       <a:off x="0" y="0"/>
-                      <a:ext cx="5390372" cy="2590949"/>
+                      <a:ext cx="4507865" cy="2534285"/>
                     </a:xfrm>
                     <a:prstGeom prst="rect">
                       <a:avLst/>
@@ -9100,7 +10021,152 @@
     </w:p>
     <w:p>
       <w:r>
-        <w:t>Tiếp đến ta chuyển qua file action.js để viết lời gọi cho hành động này:</w:t>
+        <w:t xml:space="preserve">Tương ứng với API ở bên server là </w:t>
+      </w:r>
+      <w:r>
+        <w:rPr>
+          <w:i/>
+          <w:iCs/>
+          <w:color w:val="31849B" w:themeColor="accent5" w:themeShade="BF"/>
+        </w:rPr>
+        <w:t>/user</w:t>
+      </w:r>
+      <w:r>
+        <w:rPr>
+          <w:color w:val="31849B" w:themeColor="accent5" w:themeShade="BF"/>
+        </w:rPr>
+        <w:t xml:space="preserve"> </w:t>
+      </w:r>
+      <w:r>
+        <w:t>với ta truyền vào option có định dạng là :</w:t>
+      </w:r>
+    </w:p>
+    <w:p>
+      <w:r>
+        <w:t>{</w:t>
+      </w:r>
+    </w:p>
+    <w:p>
+      <w:pPr>
+        <w:ind w:left="426"/>
+      </w:pPr>
+      <w:r>
+        <w:rPr>
+          <w:b/>
+          <w:bCs/>
+        </w:rPr>
+        <w:t>url</w:t>
+      </w:r>
+      <w:r>
+        <w:t xml:space="preserve"> – đường dẫn tương ứng với API,</w:t>
+      </w:r>
+    </w:p>
+    <w:p>
+      <w:pPr>
+        <w:ind w:left="426"/>
+      </w:pPr>
+      <w:r>
+        <w:rPr>
+          <w:b/>
+          <w:bCs/>
+        </w:rPr>
+        <w:t>method</w:t>
+      </w:r>
+      <w:r>
+        <w:t xml:space="preserve"> – phương thức gọi ( cụ thể trường hợp ở đây là GET ),</w:t>
+      </w:r>
+    </w:p>
+    <w:p>
+      <w:pPr>
+        <w:ind w:left="426"/>
+      </w:pPr>
+      <w:r>
+        <w:t>headers – phần headers của http Request ta</w:t>
+      </w:r>
+      <w:r>
+        <w:t xml:space="preserve"> gửi thêm các dữ liệu như jwt token, browser-finger để có yêu cầu được middleware của server xác thực và cho tiến hành thực hiện gọi service bên server</w:t>
+      </w:r>
+      <w:r>
+        <w:t>.</w:t>
+      </w:r>
+      <w:r>
+        <w:t xml:space="preserve"> </w:t>
+      </w:r>
+      <w:r>
+        <w:t>Trong token – nhận được sau khi login và lưu trong localStorage có chứa các thông tin về user đã được mã hóa,bao gồm như tên, email, roles,</w:t>
+      </w:r>
+      <w:r>
+        <w:t xml:space="preserve"> </w:t>
+      </w:r>
+      <w:r>
+        <w:t xml:space="preserve"> </w:t>
+      </w:r>
+      <w:r>
+        <w:t>...</w:t>
+      </w:r>
+      <w:r>
+        <w:t xml:space="preserve"> </w:t>
+      </w:r>
+      <w:r>
+        <w:t>và đi kèm là thông tin về công ty mà user đó đang làm việc – Id của công ty dùng để thực hiện lệnh truy vấn sẽ được lấy ra từ trong token này do client gửi lên.</w:t>
+      </w:r>
+    </w:p>
+    <w:p>
+      <w:pPr>
+        <w:ind w:left="426"/>
+      </w:pPr>
+      <w:r>
+        <w:rPr>
+          <w:b/>
+          <w:bCs/>
+        </w:rPr>
+        <w:t>data</w:t>
+      </w:r>
+      <w:r>
+        <w:t xml:space="preserve"> – với những method của yêu cầu thêm, sửa dữ liệu như POST, PATCH thì đây là phần chứa dữ liệu mà client muốn gửi đến server để chỉnh sửa data trong DB. Ở đây GET không yêu cầu chỉnh sửa mà chỉ trích xuất dữ liệu nên phần này là không cần thiết.</w:t>
+      </w:r>
+    </w:p>
+    <w:p>
+      <w:r>
+        <w:lastRenderedPageBreak/>
+        <w:t>}</w:t>
+      </w:r>
+    </w:p>
+    <w:p>
+      <w:r>
+        <w:t xml:space="preserve">Có hai cách để client có thể thực hiện được lời gọi đến API của server là sử dụng </w:t>
+      </w:r>
+      <w:r>
+        <w:rPr>
+          <w:color w:val="FF0000"/>
+        </w:rPr>
+        <w:t xml:space="preserve">axios </w:t>
+      </w:r>
+      <w:r>
+        <w:t xml:space="preserve">hoặc </w:t>
+      </w:r>
+      <w:r>
+        <w:rPr>
+          <w:color w:val="943634" w:themeColor="accent2" w:themeShade="BF"/>
+        </w:rPr>
+        <w:t xml:space="preserve">fetch </w:t>
+      </w:r>
+      <w:r>
+        <w:t xml:space="preserve">đều được. Ở đây chúng ta sử dụng </w:t>
+      </w:r>
+      <w:r>
+        <w:rPr>
+          <w:color w:val="FF0000"/>
+        </w:rPr>
+        <w:t>axios</w:t>
+      </w:r>
+      <w:r>
+        <w:t>.</w:t>
+      </w:r>
+    </w:p>
+    <w:p>
+      <w:r>
+        <w:t xml:space="preserve">Sau khi viết xong service ta chuyển đến file constants.js để định nghĩa hành động cho yêu cầu lấy tất cả user trong công ty. </w:t>
       </w:r>
     </w:p>
     <w:p>
@@ -9109,10 +10175,10 @@
           <w:noProof/>
         </w:rPr>
         <w:drawing>
-          <wp:inline distT="0" distB="0" distL="0" distR="0" wp14:anchorId="135D002B" wp14:editId="71DC28EA">
-            <wp:extent cx="5354515" cy="2615475"/>
+          <wp:inline distT="0" distB="0" distL="0" distR="0" wp14:anchorId="32E1F39F" wp14:editId="00A0D296">
+            <wp:extent cx="4507865" cy="2534285"/>
             <wp:effectExtent l="0" t="0" r="0" b="0"/>
-            <wp:docPr id="17" name="Picture 17" descr="A screenshot of a computer&#10;&#10;Description automatically generated"/>
+            <wp:docPr id="33" name="Picture 33" descr="A screenshot of a computer&#10;&#10;Description automatically generated"/>
             <wp:cNvGraphicFramePr>
               <a:graphicFrameLocks xmlns:a="http://schemas.openxmlformats.org/drawingml/2006/main" noChangeAspect="1"/>
             </wp:cNvGraphicFramePr>
@@ -9120,17 +10186,11 @@
               <a:graphicData uri="http://schemas.openxmlformats.org/drawingml/2006/picture">
                 <pic:pic xmlns:pic="http://schemas.openxmlformats.org/drawingml/2006/picture">
                   <pic:nvPicPr>
-                    <pic:cNvPr id="17" name="roles.png"/>
+                    <pic:cNvPr id="33" name="1.png"/>
                     <pic:cNvPicPr/>
                   </pic:nvPicPr>
                   <pic:blipFill>
-                    <a:blip r:embed="rId26" cstate="print">
-                      <a:extLst>
-                        <a:ext uri="{28A0092B-C50C-407E-A947-70E740481C1C}">
-                          <a14:useLocalDpi xmlns:a14="http://schemas.microsoft.com/office/drawing/2010/main" val="0"/>
-                        </a:ext>
-                      </a:extLst>
-                    </a:blip>
+                    <a:blip r:embed="rId24"/>
                     <a:stretch>
                       <a:fillRect/>
                     </a:stretch>
@@ -9138,7 +10198,7 @@
                   <pic:spPr>
                     <a:xfrm>
                       <a:off x="0" y="0"/>
-                      <a:ext cx="5364725" cy="2620462"/>
+                      <a:ext cx="4507865" cy="2534285"/>
                     </a:xfrm>
                     <a:prstGeom prst="rect">
                       <a:avLst/>
@@ -9153,7 +10213,7 @@
     </w:p>
     <w:p>
       <w:r>
-        <w:t>Tiếp theo,chúng ta chuyển qua file reducer.js và viết mã nguồn xử lý tương ứng với hành động được yêu cầu trong fle action.js</w:t>
+        <w:t>Tiếp đến ta chuyển qua file action.js để viết lời gọi cho hành động này:</w:t>
       </w:r>
     </w:p>
     <w:p>
@@ -9161,12 +10221,11 @@
         <w:rPr>
           <w:noProof/>
         </w:rPr>
-        <w:lastRenderedPageBreak/>
         <w:drawing>
-          <wp:inline distT="0" distB="0" distL="0" distR="0" wp14:anchorId="261A9B29" wp14:editId="65BF3B00">
-            <wp:extent cx="5339785" cy="3042138"/>
-            <wp:effectExtent l="0" t="0" r="0" b="6350"/>
-            <wp:docPr id="22" name="Picture 22" descr="A screenshot of a computer screen&#10;&#10;Description automatically generated"/>
+          <wp:inline distT="0" distB="0" distL="0" distR="0" wp14:anchorId="0CB702A8" wp14:editId="44C07BC8">
+            <wp:extent cx="4507865" cy="2534285"/>
+            <wp:effectExtent l="0" t="0" r="0" b="0"/>
+            <wp:docPr id="34" name="Picture 34" descr="A screenshot of a computer&#10;&#10;Description automatically generated"/>
             <wp:cNvGraphicFramePr>
               <a:graphicFrameLocks xmlns:a="http://schemas.openxmlformats.org/drawingml/2006/main" noChangeAspect="1"/>
             </wp:cNvGraphicFramePr>
@@ -9174,17 +10233,11 @@
               <a:graphicData uri="http://schemas.openxmlformats.org/drawingml/2006/picture">
                 <pic:pic xmlns:pic="http://schemas.openxmlformats.org/drawingml/2006/picture">
                   <pic:nvPicPr>
-                    <pic:cNvPr id="22" name="roles.png"/>
+                    <pic:cNvPr id="34" name="1.png"/>
                     <pic:cNvPicPr/>
                   </pic:nvPicPr>
                   <pic:blipFill>
-                    <a:blip r:embed="rId27">
-                      <a:extLst>
-                        <a:ext uri="{28A0092B-C50C-407E-A947-70E740481C1C}">
-                          <a14:useLocalDpi xmlns:a14="http://schemas.microsoft.com/office/drawing/2010/main" val="0"/>
-                        </a:ext>
-                      </a:extLst>
-                    </a:blip>
+                    <a:blip r:embed="rId25"/>
                     <a:stretch>
                       <a:fillRect/>
                     </a:stretch>
@@ -9192,7 +10245,7 @@
                   <pic:spPr>
                     <a:xfrm>
                       <a:off x="0" y="0"/>
-                      <a:ext cx="5372077" cy="3060535"/>
+                      <a:ext cx="4507865" cy="2534285"/>
                     </a:xfrm>
                     <a:prstGeom prst="rect">
                       <a:avLst/>
@@ -9207,7 +10260,7 @@
     </w:p>
     <w:p>
       <w:r>
-        <w:t>Sau khi viết xong reducer, ta vào thư mục src/redux để import state của user – lưu trữ data nhận được từ server vào trong store trong file combine-reducers.js</w:t>
+        <w:t>Tiếp theo,chúng ta chuyển qua file reducer.js và viết mã nguồn xử lý tương ứng với hành động được yêu cầu trong fle action.js</w:t>
       </w:r>
     </w:p>
     <w:p>
@@ -9215,11 +10268,12 @@
         <w:rPr>
           <w:noProof/>
         </w:rPr>
+        <w:lastRenderedPageBreak/>
         <w:drawing>
-          <wp:inline distT="0" distB="0" distL="0" distR="0" wp14:anchorId="7447574C" wp14:editId="6FECF8D1">
-            <wp:extent cx="5336930" cy="3200447"/>
+          <wp:inline distT="0" distB="0" distL="0" distR="0" wp14:anchorId="7C3C1EC4" wp14:editId="5BE9A9EA">
+            <wp:extent cx="4507865" cy="2534285"/>
             <wp:effectExtent l="0" t="0" r="0" b="0"/>
-            <wp:docPr id="23" name="Picture 23" descr="A screenshot of a computer screen&#10;&#10;Description automatically generated"/>
+            <wp:docPr id="35" name="Picture 35" descr="A screenshot of a computer&#10;&#10;Description automatically generated"/>
             <wp:cNvGraphicFramePr>
               <a:graphicFrameLocks xmlns:a="http://schemas.openxmlformats.org/drawingml/2006/main" noChangeAspect="1"/>
             </wp:cNvGraphicFramePr>
@@ -9227,17 +10281,11 @@
               <a:graphicData uri="http://schemas.openxmlformats.org/drawingml/2006/picture">
                 <pic:pic xmlns:pic="http://schemas.openxmlformats.org/drawingml/2006/picture">
                   <pic:nvPicPr>
-                    <pic:cNvPr id="23" name="roles.png"/>
+                    <pic:cNvPr id="35" name="1.png"/>
                     <pic:cNvPicPr/>
                   </pic:nvPicPr>
                   <pic:blipFill>
-                    <a:blip r:embed="rId28">
-                      <a:extLst>
-                        <a:ext uri="{28A0092B-C50C-407E-A947-70E740481C1C}">
-                          <a14:useLocalDpi xmlns:a14="http://schemas.microsoft.com/office/drawing/2010/main" val="0"/>
-                        </a:ext>
-                      </a:extLst>
-                    </a:blip>
+                    <a:blip r:embed="rId26"/>
                     <a:stretch>
                       <a:fillRect/>
                     </a:stretch>
@@ -9245,7 +10293,7 @@
                   <pic:spPr>
                     <a:xfrm>
                       <a:off x="0" y="0"/>
-                      <a:ext cx="5352957" cy="3210058"/>
+                      <a:ext cx="4507865" cy="2534285"/>
                     </a:xfrm>
                     <a:prstGeom prst="rect">
                       <a:avLst/>
@@ -9260,8 +10308,436 @@
     </w:p>
     <w:p>
       <w:r>
+        <w:t>Sau khi viết xong reducer, ta vào thư mục src/redux để import state của user – lưu trữ data nhận được từ server vào trong store trong file combine-reducers.js</w:t>
+      </w:r>
+    </w:p>
+    <w:p>
+      <w:r>
+        <w:rPr>
+          <w:noProof/>
+        </w:rPr>
+        <w:drawing>
+          <wp:inline distT="0" distB="0" distL="0" distR="0" wp14:anchorId="765245EF" wp14:editId="00F3993B">
+            <wp:extent cx="4507865" cy="2534285"/>
+            <wp:effectExtent l="0" t="0" r="0" b="0"/>
+            <wp:docPr id="36" name="Picture 36" descr="A screenshot of a computer screen&#10;&#10;Description automatically generated"/>
+            <wp:cNvGraphicFramePr>
+              <a:graphicFrameLocks xmlns:a="http://schemas.openxmlformats.org/drawingml/2006/main" noChangeAspect="1"/>
+            </wp:cNvGraphicFramePr>
+            <a:graphic xmlns:a="http://schemas.openxmlformats.org/drawingml/2006/main">
+              <a:graphicData uri="http://schemas.openxmlformats.org/drawingml/2006/picture">
+                <pic:pic xmlns:pic="http://schemas.openxmlformats.org/drawingml/2006/picture">
+                  <pic:nvPicPr>
+                    <pic:cNvPr id="36" name="1.png"/>
+                    <pic:cNvPicPr/>
+                  </pic:nvPicPr>
+                  <pic:blipFill>
+                    <a:blip r:embed="rId27"/>
+                    <a:stretch>
+                      <a:fillRect/>
+                    </a:stretch>
+                  </pic:blipFill>
+                  <pic:spPr>
+                    <a:xfrm>
+                      <a:off x="0" y="0"/>
+                      <a:ext cx="4507865" cy="2534285"/>
+                    </a:xfrm>
+                    <a:prstGeom prst="rect">
+                      <a:avLst/>
+                    </a:prstGeom>
+                  </pic:spPr>
+                </pic:pic>
+              </a:graphicData>
+            </a:graphic>
+          </wp:inline>
+        </w:drawing>
+      </w:r>
+    </w:p>
+    <w:p>
+      <w:r>
+        <w:t xml:space="preserve">Cuối cùng </w:t>
+      </w:r>
+      <w:r>
+        <w:t>là chúng ta sẽ đi vào code giao diện , lấy dữ liệu từ api và đổ ra màn hình.</w:t>
+      </w:r>
+      <w:r>
+        <w:t xml:space="preserve"> </w:t>
+      </w:r>
+      <w:r>
+        <w:t xml:space="preserve">Hiển thị danh sách các user ta sẽ làm ở component </w:t>
+      </w:r>
+      <w:r>
+        <w:rPr>
+          <w:color w:val="1F497D" w:themeColor="text2"/>
+        </w:rPr>
+        <w:t>&lt;ManageUserTable</w:t>
+      </w:r>
+      <w:r>
+        <w:rPr>
+          <w:color w:val="1F497D" w:themeColor="text2"/>
+        </w:rPr>
+        <w:t xml:space="preserve"> </w:t>
+      </w:r>
+      <w:r>
+        <w:rPr>
+          <w:color w:val="1F497D" w:themeColor="text2"/>
+        </w:rPr>
+        <w:t>/&gt;</w:t>
+      </w:r>
+    </w:p>
+    <w:p>
+      <w:r>
+        <w:t>Sau khi đã viết xong code cho phần gọi API, việc còn lại là ta gọi hàm chạy đó bên trong component này và hiển thị ra.</w:t>
+      </w:r>
+    </w:p>
+    <w:p>
+      <w:r>
         <w:lastRenderedPageBreak/>
-        <w:t xml:space="preserve">Cuối cùng chúng chỉ việc code giao diện cho và lấy dữ liệu từ user và hiện thị. </w:t>
+        <w:t>Đầu tiên ta khai báo UserActions để gọi action get – lấy tất cả user .</w:t>
+      </w:r>
+    </w:p>
+    <w:p>
+      <w:r>
+        <w:rPr>
+          <w:noProof/>
+        </w:rPr>
+        <w:drawing>
+          <wp:inline distT="0" distB="0" distL="0" distR="0" wp14:anchorId="0C45DE5D" wp14:editId="1F1DC820">
+            <wp:extent cx="4507865" cy="2534285"/>
+            <wp:effectExtent l="0" t="0" r="0" b="0"/>
+            <wp:docPr id="37" name="Picture 37" descr="A screenshot of a computer screen&#10;&#10;Description automatically generated"/>
+            <wp:cNvGraphicFramePr>
+              <a:graphicFrameLocks xmlns:a="http://schemas.openxmlformats.org/drawingml/2006/main" noChangeAspect="1"/>
+            </wp:cNvGraphicFramePr>
+            <a:graphic xmlns:a="http://schemas.openxmlformats.org/drawingml/2006/main">
+              <a:graphicData uri="http://schemas.openxmlformats.org/drawingml/2006/picture">
+                <pic:pic xmlns:pic="http://schemas.openxmlformats.org/drawingml/2006/picture">
+                  <pic:nvPicPr>
+                    <pic:cNvPr id="37" name="1.png"/>
+                    <pic:cNvPicPr/>
+                  </pic:nvPicPr>
+                  <pic:blipFill>
+                    <a:blip r:embed="rId28"/>
+                    <a:stretch>
+                      <a:fillRect/>
+                    </a:stretch>
+                  </pic:blipFill>
+                  <pic:spPr>
+                    <a:xfrm>
+                      <a:off x="0" y="0"/>
+                      <a:ext cx="4507865" cy="2534285"/>
+                    </a:xfrm>
+                    <a:prstGeom prst="rect">
+                      <a:avLst/>
+                    </a:prstGeom>
+                  </pic:spPr>
+                </pic:pic>
+              </a:graphicData>
+            </a:graphic>
+          </wp:inline>
+        </w:drawing>
+      </w:r>
+    </w:p>
+    <w:p>
+      <w:r>
+        <w:t xml:space="preserve">Tiếp theo đó ta sẽ kết nối đến </w:t>
+      </w:r>
+      <w:r>
+        <w:rPr>
+          <w:b/>
+          <w:bCs/>
+        </w:rPr>
+        <w:t>store</w:t>
+      </w:r>
+      <w:r>
+        <w:t xml:space="preserve"> của redux, gọi đến hàm </w:t>
+      </w:r>
+      <w:r>
+        <w:rPr>
+          <w:color w:val="00B050"/>
+        </w:rPr>
+        <w:t>get</w:t>
+      </w:r>
+      <w:r>
+        <w:t xml:space="preserve"> của UserActions.</w:t>
+      </w:r>
+    </w:p>
+    <w:p>
+      <w:r>
+        <w:rPr>
+          <w:noProof/>
+        </w:rPr>
+        <w:drawing>
+          <wp:inline distT="0" distB="0" distL="0" distR="0" wp14:anchorId="7276B666" wp14:editId="352F217E">
+            <wp:extent cx="4507865" cy="2534285"/>
+            <wp:effectExtent l="0" t="0" r="0" b="0"/>
+            <wp:docPr id="38" name="Picture 38" descr="A screenshot of a computer&#10;&#10;Description automatically generated"/>
+            <wp:cNvGraphicFramePr>
+              <a:graphicFrameLocks xmlns:a="http://schemas.openxmlformats.org/drawingml/2006/main" noChangeAspect="1"/>
+            </wp:cNvGraphicFramePr>
+            <a:graphic xmlns:a="http://schemas.openxmlformats.org/drawingml/2006/main">
+              <a:graphicData uri="http://schemas.openxmlformats.org/drawingml/2006/picture">
+                <pic:pic xmlns:pic="http://schemas.openxmlformats.org/drawingml/2006/picture">
+                  <pic:nvPicPr>
+                    <pic:cNvPr id="38" name="1.png"/>
+                    <pic:cNvPicPr/>
+                  </pic:nvPicPr>
+                  <pic:blipFill>
+                    <a:blip r:embed="rId29"/>
+                    <a:stretch>
+                      <a:fillRect/>
+                    </a:stretch>
+                  </pic:blipFill>
+                  <pic:spPr>
+                    <a:xfrm>
+                      <a:off x="0" y="0"/>
+                      <a:ext cx="4507865" cy="2534285"/>
+                    </a:xfrm>
+                    <a:prstGeom prst="rect">
+                      <a:avLst/>
+                    </a:prstGeom>
+                  </pic:spPr>
+                </pic:pic>
+              </a:graphicData>
+            </a:graphic>
+          </wp:inline>
+        </w:drawing>
+      </w:r>
+    </w:p>
+    <w:p>
+      <w:r>
+        <w:t xml:space="preserve">Tiếp theo ta sẽ gọi hàm </w:t>
+      </w:r>
+      <w:r>
+        <w:rPr>
+          <w:color w:val="00B050"/>
+        </w:rPr>
+        <w:t>get</w:t>
+      </w:r>
+      <w:r>
+        <w:rPr>
+          <w:color w:val="00B050"/>
+        </w:rPr>
+        <w:t xml:space="preserve"> </w:t>
+      </w:r>
+      <w:r>
+        <w:t>trong componentDidmout để load dữ liệu</w:t>
+      </w:r>
+      <w:r>
+        <w:t>.</w:t>
+      </w:r>
+    </w:p>
+    <w:p>
+      <w:r>
+        <w:rPr>
+          <w:noProof/>
+        </w:rPr>
+        <w:lastRenderedPageBreak/>
+        <w:drawing>
+          <wp:inline distT="0" distB="0" distL="0" distR="0" wp14:anchorId="51887BA4" wp14:editId="1E920FD7">
+            <wp:extent cx="4507865" cy="2534285"/>
+            <wp:effectExtent l="0" t="0" r="0" b="0"/>
+            <wp:docPr id="39" name="Picture 39" descr="A screenshot of a computer screen&#10;&#10;Description automatically generated"/>
+            <wp:cNvGraphicFramePr>
+              <a:graphicFrameLocks xmlns:a="http://schemas.openxmlformats.org/drawingml/2006/main" noChangeAspect="1"/>
+            </wp:cNvGraphicFramePr>
+            <a:graphic xmlns:a="http://schemas.openxmlformats.org/drawingml/2006/main">
+              <a:graphicData uri="http://schemas.openxmlformats.org/drawingml/2006/picture">
+                <pic:pic xmlns:pic="http://schemas.openxmlformats.org/drawingml/2006/picture">
+                  <pic:nvPicPr>
+                    <pic:cNvPr id="39" name="1.png"/>
+                    <pic:cNvPicPr/>
+                  </pic:nvPicPr>
+                  <pic:blipFill>
+                    <a:blip r:embed="rId30"/>
+                    <a:stretch>
+                      <a:fillRect/>
+                    </a:stretch>
+                  </pic:blipFill>
+                  <pic:spPr>
+                    <a:xfrm>
+                      <a:off x="0" y="0"/>
+                      <a:ext cx="4507865" cy="2534285"/>
+                    </a:xfrm>
+                    <a:prstGeom prst="rect">
+                      <a:avLst/>
+                    </a:prstGeom>
+                  </pic:spPr>
+                </pic:pic>
+              </a:graphicData>
+            </a:graphic>
+          </wp:inline>
+        </w:drawing>
+      </w:r>
+    </w:p>
+    <w:p>
+      <w:r>
+        <w:t>D</w:t>
+      </w:r>
+      <w:r>
+        <w:t xml:space="preserve">ữ liệu trả về sẽ được lưu vào trong user.list – là 1 mảng danh sách các user trong công ty được trả về từ server. </w:t>
+      </w:r>
+      <w:r>
+        <w:t>Ta sẽ lấy được dữ liệu này thông của qua props.</w:t>
+      </w:r>
+    </w:p>
+    <w:p>
+      <w:r>
+        <w:rPr>
+          <w:noProof/>
+        </w:rPr>
+        <w:drawing>
+          <wp:inline distT="0" distB="0" distL="0" distR="0" wp14:anchorId="2567672A" wp14:editId="4BC31890">
+            <wp:extent cx="4507865" cy="2534285"/>
+            <wp:effectExtent l="0" t="0" r="0" b="0"/>
+            <wp:docPr id="40" name="Picture 40" descr="A screenshot of a computer screen&#10;&#10;Description automatically generated"/>
+            <wp:cNvGraphicFramePr>
+              <a:graphicFrameLocks xmlns:a="http://schemas.openxmlformats.org/drawingml/2006/main" noChangeAspect="1"/>
+            </wp:cNvGraphicFramePr>
+            <a:graphic xmlns:a="http://schemas.openxmlformats.org/drawingml/2006/main">
+              <a:graphicData uri="http://schemas.openxmlformats.org/drawingml/2006/picture">
+                <pic:pic xmlns:pic="http://schemas.openxmlformats.org/drawingml/2006/picture">
+                  <pic:nvPicPr>
+                    <pic:cNvPr id="40" name="1.png"/>
+                    <pic:cNvPicPr/>
+                  </pic:nvPicPr>
+                  <pic:blipFill>
+                    <a:blip r:embed="rId31"/>
+                    <a:stretch>
+                      <a:fillRect/>
+                    </a:stretch>
+                  </pic:blipFill>
+                  <pic:spPr>
+                    <a:xfrm>
+                      <a:off x="0" y="0"/>
+                      <a:ext cx="4507865" cy="2534285"/>
+                    </a:xfrm>
+                    <a:prstGeom prst="rect">
+                      <a:avLst/>
+                    </a:prstGeom>
+                  </pic:spPr>
+                </pic:pic>
+              </a:graphicData>
+            </a:graphic>
+          </wp:inline>
+        </w:drawing>
+      </w:r>
+    </w:p>
+    <w:p>
+      <w:r>
+        <w:t>Cuối cùng ta chỉ việc liệt kê tất các các phần tử trong mảng list ra giao diện màn hình.</w:t>
+      </w:r>
+    </w:p>
+    <w:p>
+      <w:r>
+        <w:rPr>
+          <w:noProof/>
+        </w:rPr>
+        <w:lastRenderedPageBreak/>
+        <w:drawing>
+          <wp:inline distT="0" distB="0" distL="0" distR="0" wp14:anchorId="34005FED" wp14:editId="56EF8961">
+            <wp:extent cx="4507865" cy="2534285"/>
+            <wp:effectExtent l="0" t="0" r="0" b="0"/>
+            <wp:docPr id="41" name="Picture 41" descr="A screenshot of a computer screen&#10;&#10;Description automatically generated"/>
+            <wp:cNvGraphicFramePr>
+              <a:graphicFrameLocks xmlns:a="http://schemas.openxmlformats.org/drawingml/2006/main" noChangeAspect="1"/>
+            </wp:cNvGraphicFramePr>
+            <a:graphic xmlns:a="http://schemas.openxmlformats.org/drawingml/2006/main">
+              <a:graphicData uri="http://schemas.openxmlformats.org/drawingml/2006/picture">
+                <pic:pic xmlns:pic="http://schemas.openxmlformats.org/drawingml/2006/picture">
+                  <pic:nvPicPr>
+                    <pic:cNvPr id="41" name="1.png"/>
+                    <pic:cNvPicPr/>
+                  </pic:nvPicPr>
+                  <pic:blipFill>
+                    <a:blip r:embed="rId32"/>
+                    <a:stretch>
+                      <a:fillRect/>
+                    </a:stretch>
+                  </pic:blipFill>
+                  <pic:spPr>
+                    <a:xfrm>
+                      <a:off x="0" y="0"/>
+                      <a:ext cx="4507865" cy="2534285"/>
+                    </a:xfrm>
+                    <a:prstGeom prst="rect">
+                      <a:avLst/>
+                    </a:prstGeom>
+                  </pic:spPr>
+                </pic:pic>
+              </a:graphicData>
+            </a:graphic>
+          </wp:inline>
+        </w:drawing>
+      </w:r>
+    </w:p>
+    <w:p/>
+    <w:p>
+      <w:r>
+        <w:t xml:space="preserve">Ta có thể kiểm tra kết quả gọi API trên giao diện thông qua công cụ </w:t>
+      </w:r>
+      <w:r>
+        <w:rPr>
+          <w:color w:val="00B050"/>
+        </w:rPr>
+        <w:t>Redux Dev Tool</w:t>
+      </w:r>
+      <w:r>
+        <w:t>. Khi check giá trị của user.list nếu như là 1 mảng dữ liệu ví dụ như trong hình thì có nghĩa API đã được gọi và client đã nhận được dữ liệu.</w:t>
+      </w:r>
+    </w:p>
+    <w:p>
+      <w:r>
+        <w:rPr>
+          <w:noProof/>
+        </w:rPr>
+        <w:drawing>
+          <wp:inline distT="0" distB="0" distL="0" distR="0" wp14:anchorId="3E11B632" wp14:editId="3903BE54">
+            <wp:extent cx="4507865" cy="2534285"/>
+            <wp:effectExtent l="0" t="0" r="0" b="0"/>
+            <wp:docPr id="42" name="Picture 42" descr="A screenshot of a computer&#10;&#10;Description automatically generated"/>
+            <wp:cNvGraphicFramePr>
+              <a:graphicFrameLocks xmlns:a="http://schemas.openxmlformats.org/drawingml/2006/main" noChangeAspect="1"/>
+            </wp:cNvGraphicFramePr>
+            <a:graphic xmlns:a="http://schemas.openxmlformats.org/drawingml/2006/main">
+              <a:graphicData uri="http://schemas.openxmlformats.org/drawingml/2006/picture">
+                <pic:pic xmlns:pic="http://schemas.openxmlformats.org/drawingml/2006/picture">
+                  <pic:nvPicPr>
+                    <pic:cNvPr id="42" name="1.png"/>
+                    <pic:cNvPicPr/>
+                  </pic:nvPicPr>
+                  <pic:blipFill>
+                    <a:blip r:embed="rId33"/>
+                    <a:stretch>
+                      <a:fillRect/>
+                    </a:stretch>
+                  </pic:blipFill>
+                  <pic:spPr>
+                    <a:xfrm>
+                      <a:off x="0" y="0"/>
+                      <a:ext cx="4507865" cy="2534285"/>
+                    </a:xfrm>
+                    <a:prstGeom prst="rect">
+                      <a:avLst/>
+                    </a:prstGeom>
+                  </pic:spPr>
+                </pic:pic>
+              </a:graphicData>
+            </a:graphic>
+          </wp:inline>
+        </w:drawing>
+      </w:r>
+    </w:p>
+    <w:p/>
+    <w:p>
+      <w:r>
+        <w:t xml:space="preserve">Kết thúc! </w:t>
+      </w:r>
+      <w:r>
+        <w:rPr>
+          <w:rFonts w:ascii="Segoe UI Emoji" w:eastAsia="Segoe UI Emoji" w:hAnsi="Segoe UI Emoji" w:cs="Segoe UI Emoji"/>
+        </w:rPr>
+        <w:t>😊</w:t>
       </w:r>
     </w:p>
     <w:p>
@@ -10327,7 +11803,7 @@
                     <pic:cNvPicPr/>
                   </pic:nvPicPr>
                   <pic:blipFill>
-                    <a:blip r:embed="rId29"/>
+                    <a:blip r:embed="rId34"/>
                     <a:stretch>
                       <a:fillRect/>
                     </a:stretch>
@@ -10429,7 +11905,7 @@
           <w:sz w:val="20"/>
         </w:rPr>
       </w:pPr>
-      <w:hyperlink r:id="rId30" w:history="1">
+      <w:hyperlink r:id="rId35" w:history="1">
         <w:r>
           <w:rPr>
             <w:rStyle w:val="Hyperlink"/>
@@ -10474,8 +11950,8 @@
     </w:p>
     <w:p/>
     <w:sectPr>
-      <w:headerReference w:type="default" r:id="rId31"/>
-      <w:footerReference w:type="default" r:id="rId32"/>
+      <w:headerReference w:type="default" r:id="rId36"/>
+      <w:footerReference w:type="default" r:id="rId37"/>
       <w:pgSz w:w="9979" w:h="14175" w:code="34"/>
       <w:pgMar w:top="1440" w:right="1440" w:bottom="1440" w:left="1440" w:header="720" w:footer="720" w:gutter="0"/>
       <w:cols w:space="720"/>
@@ -11336,6 +12812,119 @@
     </w:lvl>
   </w:abstractNum>
   <w:abstractNum w:abstractNumId="14" w15:restartNumberingAfterBreak="0">
+    <w:nsid w:val="414E0601"/>
+    <w:multiLevelType w:val="hybridMultilevel"/>
+    <w:tmpl w:val="9386FDFE"/>
+    <w:lvl w:ilvl="0" w:tplc="04090001">
+      <w:start w:val="1"/>
+      <w:numFmt w:val="bullet"/>
+      <w:lvlText w:val=""/>
+      <w:lvlJc w:val="left"/>
+      <w:pPr>
+        <w:ind w:left="720" w:hanging="360"/>
+      </w:pPr>
+      <w:rPr>
+        <w:rFonts w:ascii="Symbol" w:hAnsi="Symbol" w:hint="default"/>
+      </w:rPr>
+    </w:lvl>
+    <w:lvl w:ilvl="1" w:tplc="04090003" w:tentative="1">
+      <w:start w:val="1"/>
+      <w:numFmt w:val="bullet"/>
+      <w:lvlText w:val="o"/>
+      <w:lvlJc w:val="left"/>
+      <w:pPr>
+        <w:ind w:left="1080" w:hanging="360"/>
+      </w:pPr>
+      <w:rPr>
+        <w:rFonts w:ascii="Courier New" w:hAnsi="Courier New" w:cs="Courier New" w:hint="default"/>
+      </w:rPr>
+    </w:lvl>
+    <w:lvl w:ilvl="2" w:tplc="04090005" w:tentative="1">
+      <w:start w:val="1"/>
+      <w:numFmt w:val="bullet"/>
+      <w:lvlText w:val=""/>
+      <w:lvlJc w:val="left"/>
+      <w:pPr>
+        <w:ind w:left="1800" w:hanging="360"/>
+      </w:pPr>
+      <w:rPr>
+        <w:rFonts w:ascii="Wingdings" w:hAnsi="Wingdings" w:hint="default"/>
+      </w:rPr>
+    </w:lvl>
+    <w:lvl w:ilvl="3" w:tplc="04090001" w:tentative="1">
+      <w:start w:val="1"/>
+      <w:numFmt w:val="bullet"/>
+      <w:lvlText w:val=""/>
+      <w:lvlJc w:val="left"/>
+      <w:pPr>
+        <w:ind w:left="2520" w:hanging="360"/>
+      </w:pPr>
+      <w:rPr>
+        <w:rFonts w:ascii="Symbol" w:hAnsi="Symbol" w:hint="default"/>
+      </w:rPr>
+    </w:lvl>
+    <w:lvl w:ilvl="4" w:tplc="04090003" w:tentative="1">
+      <w:start w:val="1"/>
+      <w:numFmt w:val="bullet"/>
+      <w:lvlText w:val="o"/>
+      <w:lvlJc w:val="left"/>
+      <w:pPr>
+        <w:ind w:left="3240" w:hanging="360"/>
+      </w:pPr>
+      <w:rPr>
+        <w:rFonts w:ascii="Courier New" w:hAnsi="Courier New" w:cs="Courier New" w:hint="default"/>
+      </w:rPr>
+    </w:lvl>
+    <w:lvl w:ilvl="5" w:tplc="04090005" w:tentative="1">
+      <w:start w:val="1"/>
+      <w:numFmt w:val="bullet"/>
+      <w:lvlText w:val=""/>
+      <w:lvlJc w:val="left"/>
+      <w:pPr>
+        <w:ind w:left="3960" w:hanging="360"/>
+      </w:pPr>
+      <w:rPr>
+        <w:rFonts w:ascii="Wingdings" w:hAnsi="Wingdings" w:hint="default"/>
+      </w:rPr>
+    </w:lvl>
+    <w:lvl w:ilvl="6" w:tplc="04090001" w:tentative="1">
+      <w:start w:val="1"/>
+      <w:numFmt w:val="bullet"/>
+      <w:lvlText w:val=""/>
+      <w:lvlJc w:val="left"/>
+      <w:pPr>
+        <w:ind w:left="4680" w:hanging="360"/>
+      </w:pPr>
+      <w:rPr>
+        <w:rFonts w:ascii="Symbol" w:hAnsi="Symbol" w:hint="default"/>
+      </w:rPr>
+    </w:lvl>
+    <w:lvl w:ilvl="7" w:tplc="04090003" w:tentative="1">
+      <w:start w:val="1"/>
+      <w:numFmt w:val="bullet"/>
+      <w:lvlText w:val="o"/>
+      <w:lvlJc w:val="left"/>
+      <w:pPr>
+        <w:ind w:left="5400" w:hanging="360"/>
+      </w:pPr>
+      <w:rPr>
+        <w:rFonts w:ascii="Courier New" w:hAnsi="Courier New" w:cs="Courier New" w:hint="default"/>
+      </w:rPr>
+    </w:lvl>
+    <w:lvl w:ilvl="8" w:tplc="04090005" w:tentative="1">
+      <w:start w:val="1"/>
+      <w:numFmt w:val="bullet"/>
+      <w:lvlText w:val=""/>
+      <w:lvlJc w:val="left"/>
+      <w:pPr>
+        <w:ind w:left="6120" w:hanging="360"/>
+      </w:pPr>
+      <w:rPr>
+        <w:rFonts w:ascii="Wingdings" w:hAnsi="Wingdings" w:hint="default"/>
+      </w:rPr>
+    </w:lvl>
+  </w:abstractNum>
+  <w:abstractNum w:abstractNumId="15" w15:restartNumberingAfterBreak="0">
     <w:nsid w:val="454821E1"/>
     <w:multiLevelType w:val="multilevel"/>
     <w:tmpl w:val="B2B690F2"/>
@@ -11482,7 +13071,7 @@
       </w:rPr>
     </w:lvl>
   </w:abstractNum>
-  <w:abstractNum w:abstractNumId="15" w15:restartNumberingAfterBreak="0">
+  <w:abstractNum w:abstractNumId="16" w15:restartNumberingAfterBreak="0">
     <w:nsid w:val="521C4EAF"/>
     <w:multiLevelType w:val="multilevel"/>
     <w:tmpl w:val="A386E230"/>
@@ -11576,7 +13165,7 @@
       </w:pPr>
     </w:lvl>
   </w:abstractNum>
-  <w:abstractNum w:abstractNumId="16" w15:restartNumberingAfterBreak="0">
+  <w:abstractNum w:abstractNumId="17" w15:restartNumberingAfterBreak="0">
     <w:nsid w:val="56D43E96"/>
     <w:multiLevelType w:val="hybridMultilevel"/>
     <w:tmpl w:val="886AB9EE"/>
@@ -11690,7 +13279,7 @@
       </w:rPr>
     </w:lvl>
   </w:abstractNum>
-  <w:abstractNum w:abstractNumId="17" w15:restartNumberingAfterBreak="0">
+  <w:abstractNum w:abstractNumId="18" w15:restartNumberingAfterBreak="0">
     <w:nsid w:val="573D0DEE"/>
     <w:multiLevelType w:val="hybridMultilevel"/>
     <w:tmpl w:val="BE844196"/>
@@ -11803,7 +13392,7 @@
       </w:rPr>
     </w:lvl>
   </w:abstractNum>
-  <w:abstractNum w:abstractNumId="18" w15:restartNumberingAfterBreak="0">
+  <w:abstractNum w:abstractNumId="19" w15:restartNumberingAfterBreak="0">
     <w:nsid w:val="580B744F"/>
     <w:multiLevelType w:val="hybridMultilevel"/>
     <w:tmpl w:val="0C24378E"/>
@@ -11893,7 +13482,7 @@
       </w:pPr>
     </w:lvl>
   </w:abstractNum>
-  <w:abstractNum w:abstractNumId="19" w15:restartNumberingAfterBreak="0">
+  <w:abstractNum w:abstractNumId="20" w15:restartNumberingAfterBreak="0">
     <w:nsid w:val="5B0D518E"/>
     <w:multiLevelType w:val="hybridMultilevel"/>
     <w:tmpl w:val="F58C903C"/>
@@ -12006,7 +13595,7 @@
       </w:rPr>
     </w:lvl>
   </w:abstractNum>
-  <w:abstractNum w:abstractNumId="20" w15:restartNumberingAfterBreak="0">
+  <w:abstractNum w:abstractNumId="21" w15:restartNumberingAfterBreak="0">
     <w:nsid w:val="5E7A44CB"/>
     <w:multiLevelType w:val="singleLevel"/>
     <w:tmpl w:val="DB9A2D3A"/>
@@ -12024,7 +13613,7 @@
       </w:pPr>
     </w:lvl>
   </w:abstractNum>
-  <w:abstractNum w:abstractNumId="21" w15:restartNumberingAfterBreak="0">
+  <w:abstractNum w:abstractNumId="22" w15:restartNumberingAfterBreak="0">
     <w:nsid w:val="5F161E9A"/>
     <w:multiLevelType w:val="hybridMultilevel"/>
     <w:tmpl w:val="C750BBD2"/>
@@ -12137,7 +13726,7 @@
       </w:rPr>
     </w:lvl>
   </w:abstractNum>
-  <w:abstractNum w:abstractNumId="22" w15:restartNumberingAfterBreak="0">
+  <w:abstractNum w:abstractNumId="23" w15:restartNumberingAfterBreak="0">
     <w:nsid w:val="664C355F"/>
     <w:multiLevelType w:val="hybridMultilevel"/>
     <w:tmpl w:val="E1144C92"/>
@@ -12227,7 +13816,7 @@
       </w:pPr>
     </w:lvl>
   </w:abstractNum>
-  <w:abstractNum w:abstractNumId="23" w15:restartNumberingAfterBreak="0">
+  <w:abstractNum w:abstractNumId="24" w15:restartNumberingAfterBreak="0">
     <w:nsid w:val="6BBD090D"/>
     <w:multiLevelType w:val="hybridMultilevel"/>
     <w:tmpl w:val="AEE29CF4"/>
@@ -12341,7 +13930,7 @@
       </w:rPr>
     </w:lvl>
   </w:abstractNum>
-  <w:abstractNum w:abstractNumId="24" w15:restartNumberingAfterBreak="0">
+  <w:abstractNum w:abstractNumId="25" w15:restartNumberingAfterBreak="0">
     <w:nsid w:val="6C0B2CD1"/>
     <w:multiLevelType w:val="hybridMultilevel"/>
     <w:tmpl w:val="FDEA9400"/>
@@ -12428,7 +14017,7 @@
       </w:pPr>
     </w:lvl>
   </w:abstractNum>
-  <w:abstractNum w:abstractNumId="25" w15:restartNumberingAfterBreak="0">
+  <w:abstractNum w:abstractNumId="26" w15:restartNumberingAfterBreak="0">
     <w:nsid w:val="6EF1714F"/>
     <w:multiLevelType w:val="hybridMultilevel"/>
     <w:tmpl w:val="8C4478E0"/>
@@ -12545,7 +14134,7 @@
       </w:pPr>
     </w:lvl>
   </w:abstractNum>
-  <w:abstractNum w:abstractNumId="26" w15:restartNumberingAfterBreak="0">
+  <w:abstractNum w:abstractNumId="27" w15:restartNumberingAfterBreak="0">
     <w:nsid w:val="703A2D81"/>
     <w:multiLevelType w:val="singleLevel"/>
     <w:tmpl w:val="A2B453D0"/>
@@ -12563,7 +14152,7 @@
       </w:pPr>
     </w:lvl>
   </w:abstractNum>
-  <w:abstractNum w:abstractNumId="27" w15:restartNumberingAfterBreak="0">
+  <w:abstractNum w:abstractNumId="28" w15:restartNumberingAfterBreak="0">
     <w:nsid w:val="71BB7563"/>
     <w:multiLevelType w:val="singleLevel"/>
     <w:tmpl w:val="876EF2CC"/>
@@ -12581,7 +14170,7 @@
       </w:pPr>
     </w:lvl>
   </w:abstractNum>
-  <w:abstractNum w:abstractNumId="28" w15:restartNumberingAfterBreak="0">
+  <w:abstractNum w:abstractNumId="29" w15:restartNumberingAfterBreak="0">
     <w:nsid w:val="739F7913"/>
     <w:multiLevelType w:val="hybridMultilevel"/>
     <w:tmpl w:val="3DE298A2"/>
@@ -12671,7 +14260,7 @@
       </w:pPr>
     </w:lvl>
   </w:abstractNum>
-  <w:abstractNum w:abstractNumId="29" w15:restartNumberingAfterBreak="0">
+  <w:abstractNum w:abstractNumId="30" w15:restartNumberingAfterBreak="0">
     <w:nsid w:val="748A1062"/>
     <w:multiLevelType w:val="hybridMultilevel"/>
     <w:tmpl w:val="0F3010F8"/>
@@ -12785,7 +14374,7 @@
       </w:rPr>
     </w:lvl>
   </w:abstractNum>
-  <w:abstractNum w:abstractNumId="30" w15:restartNumberingAfterBreak="0">
+  <w:abstractNum w:abstractNumId="31" w15:restartNumberingAfterBreak="0">
     <w:nsid w:val="790C0488"/>
     <w:multiLevelType w:val="hybridMultilevel"/>
     <w:tmpl w:val="FBBABC80"/>
@@ -12794,7 +14383,7 @@
       <w:lvlText w:val="-"/>
       <w:lvlJc w:val="left"/>
       <w:pPr>
-        <w:ind w:left="1440" w:hanging="360"/>
+        <w:ind w:left="360" w:hanging="360"/>
       </w:pPr>
       <w:rPr>
         <w:rFonts w:ascii="Times New Roman" w:eastAsia="Times New Roman" w:hAnsi="Times New Roman" w:cs="Times New Roman" w:hint="default"/>
@@ -12806,7 +14395,7 @@
       <w:lvlText w:val="o"/>
       <w:lvlJc w:val="left"/>
       <w:pPr>
-        <w:ind w:left="2160" w:hanging="360"/>
+        <w:ind w:left="1080" w:hanging="360"/>
       </w:pPr>
       <w:rPr>
         <w:rFonts w:ascii="Courier New" w:hAnsi="Courier New" w:cs="Courier New" w:hint="default"/>
@@ -12818,7 +14407,7 @@
       <w:lvlText w:val=""/>
       <w:lvlJc w:val="left"/>
       <w:pPr>
-        <w:ind w:left="2880" w:hanging="360"/>
+        <w:ind w:left="1800" w:hanging="360"/>
       </w:pPr>
       <w:rPr>
         <w:rFonts w:ascii="Wingdings" w:hAnsi="Wingdings" w:hint="default"/>
@@ -12830,7 +14419,7 @@
       <w:lvlText w:val=""/>
       <w:lvlJc w:val="left"/>
       <w:pPr>
-        <w:ind w:left="3600" w:hanging="360"/>
+        <w:ind w:left="2520" w:hanging="360"/>
       </w:pPr>
       <w:rPr>
         <w:rFonts w:ascii="Symbol" w:hAnsi="Symbol" w:hint="default"/>
@@ -12842,7 +14431,7 @@
       <w:lvlText w:val="o"/>
       <w:lvlJc w:val="left"/>
       <w:pPr>
-        <w:ind w:left="4320" w:hanging="360"/>
+        <w:ind w:left="3240" w:hanging="360"/>
       </w:pPr>
       <w:rPr>
         <w:rFonts w:ascii="Courier New" w:hAnsi="Courier New" w:cs="Courier New" w:hint="default"/>
@@ -12854,7 +14443,7 @@
       <w:lvlText w:val=""/>
       <w:lvlJc w:val="left"/>
       <w:pPr>
-        <w:ind w:left="5040" w:hanging="360"/>
+        <w:ind w:left="3960" w:hanging="360"/>
       </w:pPr>
       <w:rPr>
         <w:rFonts w:ascii="Wingdings" w:hAnsi="Wingdings" w:hint="default"/>
@@ -12866,7 +14455,7 @@
       <w:lvlText w:val=""/>
       <w:lvlJc w:val="left"/>
       <w:pPr>
-        <w:ind w:left="5760" w:hanging="360"/>
+        <w:ind w:left="4680" w:hanging="360"/>
       </w:pPr>
       <w:rPr>
         <w:rFonts w:ascii="Symbol" w:hAnsi="Symbol" w:hint="default"/>
@@ -12878,7 +14467,7 @@
       <w:lvlText w:val="o"/>
       <w:lvlJc w:val="left"/>
       <w:pPr>
-        <w:ind w:left="6480" w:hanging="360"/>
+        <w:ind w:left="5400" w:hanging="360"/>
       </w:pPr>
       <w:rPr>
         <w:rFonts w:ascii="Courier New" w:hAnsi="Courier New" w:cs="Courier New" w:hint="default"/>
@@ -12890,14 +14479,14 @@
       <w:lvlText w:val=""/>
       <w:lvlJc w:val="left"/>
       <w:pPr>
-        <w:ind w:left="7200" w:hanging="360"/>
+        <w:ind w:left="6120" w:hanging="360"/>
       </w:pPr>
       <w:rPr>
         <w:rFonts w:ascii="Wingdings" w:hAnsi="Wingdings" w:hint="default"/>
       </w:rPr>
     </w:lvl>
   </w:abstractNum>
-  <w:abstractNum w:abstractNumId="31" w15:restartNumberingAfterBreak="0">
+  <w:abstractNum w:abstractNumId="32" w15:restartNumberingAfterBreak="0">
     <w:nsid w:val="7C1920B2"/>
     <w:multiLevelType w:val="singleLevel"/>
     <w:tmpl w:val="60644554"/>
@@ -12918,7 +14507,7 @@
       </w:rPr>
     </w:lvl>
   </w:abstractNum>
-  <w:abstractNum w:abstractNumId="32" w15:restartNumberingAfterBreak="0">
+  <w:abstractNum w:abstractNumId="33" w15:restartNumberingAfterBreak="0">
     <w:nsid w:val="7DDB003B"/>
     <w:multiLevelType w:val="hybridMultilevel"/>
     <w:tmpl w:val="2AA2E252"/>
@@ -13032,7 +14621,7 @@
       </w:rPr>
     </w:lvl>
   </w:abstractNum>
-  <w:abstractNum w:abstractNumId="33" w15:restartNumberingAfterBreak="0">
+  <w:abstractNum w:abstractNumId="34" w15:restartNumberingAfterBreak="0">
     <w:nsid w:val="7F275C3E"/>
     <w:multiLevelType w:val="hybridMultilevel"/>
     <w:tmpl w:val="D4C06652"/>
@@ -13146,22 +14735,22 @@
     </w:lvl>
   </w:abstractNum>
   <w:num w:numId="1">
-    <w:abstractNumId w:val="31"/>
+    <w:abstractNumId w:val="32"/>
   </w:num>
   <w:num w:numId="2">
     <w:abstractNumId w:val="11"/>
   </w:num>
   <w:num w:numId="3">
-    <w:abstractNumId w:val="20"/>
+    <w:abstractNumId w:val="21"/>
   </w:num>
   <w:num w:numId="4">
     <w:abstractNumId w:val="9"/>
   </w:num>
   <w:num w:numId="5">
-    <w:abstractNumId w:val="14"/>
+    <w:abstractNumId w:val="15"/>
   </w:num>
   <w:num w:numId="6">
-    <w:abstractNumId w:val="27"/>
+    <w:abstractNumId w:val="28"/>
   </w:num>
   <w:num w:numId="7">
     <w:abstractNumId w:val="0"/>
@@ -13170,34 +14759,37 @@
     <w:abstractNumId w:val="5"/>
   </w:num>
   <w:num w:numId="9">
-    <w:abstractNumId w:val="18"/>
+    <w:abstractNumId w:val="19"/>
   </w:num>
   <w:num w:numId="10">
     <w:abstractNumId w:val="10"/>
   </w:num>
   <w:num w:numId="11">
-    <w:abstractNumId w:val="23"/>
+    <w:abstractNumId w:val="24"/>
   </w:num>
   <w:num w:numId="12">
-    <w:abstractNumId w:val="21"/>
+    <w:abstractNumId w:val="22"/>
   </w:num>
   <w:num w:numId="13">
-    <w:abstractNumId w:val="15"/>
+    <w:abstractNumId w:val="16"/>
   </w:num>
   <w:num w:numId="14">
-    <w:abstractNumId w:val="33"/>
+    <w:abstractNumId w:val="34"/>
   </w:num>
   <w:num w:numId="15">
-    <w:abstractNumId w:val="19"/>
+    <w:abstractNumId w:val="20"/>
   </w:num>
   <w:num w:numId="16">
-    <w:abstractNumId w:val="17"/>
+    <w:abstractNumId w:val="18"/>
   </w:num>
   <w:num w:numId="17">
     <w:abstractNumId w:val="13"/>
   </w:num>
   <w:num w:numId="18">
-    <w:abstractNumId w:val="30"/>
+    <w:abstractNumId w:val="31"/>
+  </w:num>
+  <w:num w:numId="19">
+    <w:abstractNumId w:val="14"/>
   </w:num>
   <w:numIdMacAtCleanup w:val="11"/>
 </w:numbering>
@@ -16471,7 +18063,7 @@
 </file>
 
 <file path=customXml/itemProps1.xml><?xml version="1.0" encoding="utf-8"?>
-<ds:datastoreItem xmlns:ds="http://schemas.openxmlformats.org/officeDocument/2006/customXml" ds:itemID="{C7741C6B-387B-4255-8588-A9AEF4A0DA4C}">
+<ds:datastoreItem xmlns:ds="http://schemas.openxmlformats.org/officeDocument/2006/customXml" ds:itemID="{171E2F68-548F-4128-B8BD-135B5DC356BE}">
   <ds:schemaRefs>
     <ds:schemaRef ds:uri="http://schemas.openxmlformats.org/officeDocument/2006/bibliography"/>
   </ds:schemaRefs>

</xml_diff>